<commit_message>
Added a link for the 2017 update to the textbook
</commit_message>
<xml_diff>
--- a/399syllabus.docx
+++ b/399syllabus.docx
@@ -184,7 +184,7 @@
           <w:lang w:val="en"/>
         </w:rPr>
         <w:pict w14:anchorId="019C0070">
-          <v:rect id="_x0000_i1025" alt="" style="width:.05pt;height:.05pt;mso-width-percent:0;mso-height-percent:0;mso-width-percent:0;mso-height-percent:0" o:hrstd="t" o:hr="t" fillcolor="#a0a0a0" stroked="f"/>
+          <v:rect id="_x0000_i1025" alt="" style="width:754.1pt;height:.05pt;mso-width-percent:0;mso-height-percent:0;mso-width-percent:0;mso-height-percent:0" o:hrpct="807" o:hrstd="t" o:hr="t" fillcolor="#a0a0a0" stroked="f"/>
         </w:pict>
       </w:r>
     </w:p>
@@ -298,7 +298,7 @@
           <w:lang w:val="en"/>
         </w:rPr>
         <w:pict w14:anchorId="58C97C76">
-          <v:rect id="_x0000_i1026" alt="" style="width:.05pt;height:.05pt;mso-width-percent:0;mso-height-percent:0;mso-width-percent:0;mso-height-percent:0" o:hrstd="t" o:hr="t" fillcolor="#a0a0a0" stroked="f"/>
+          <v:rect id="_x0000_i1026" alt="" style="width:934.45pt;height:.05pt;mso-width-percent:0;mso-height-percent:0;mso-width-percent:0;mso-height-percent:0" o:hrstd="t" o:hr="t" fillcolor="#a0a0a0" stroked="f"/>
         </w:pict>
       </w:r>
     </w:p>
@@ -402,7 +402,7 @@
           <w:lang w:val="en"/>
         </w:rPr>
         <w:pict w14:anchorId="44B8A86A">
-          <v:rect id="_x0000_i1027" alt="" style="width:.05pt;height:.05pt;mso-width-percent:0;mso-height-percent:0;mso-width-percent:0;mso-height-percent:0" o:hrstd="t" o:hr="t" fillcolor="#a0a0a0" stroked="f"/>
+          <v:rect id="_x0000_i1027" alt="" style="width:934.45pt;height:.05pt;mso-width-percent:0;mso-height-percent:0;mso-width-percent:0;mso-height-percent:0" o:hrstd="t" o:hr="t" fillcolor="#a0a0a0" stroked="f"/>
         </w:pict>
       </w:r>
     </w:p>
@@ -654,7 +654,7 @@
           <w:lang w:val="en"/>
         </w:rPr>
         <w:pict w14:anchorId="58A48572">
-          <v:rect id="_x0000_i1028" alt="" style="width:.05pt;height:.05pt;mso-width-percent:0;mso-height-percent:0;mso-width-percent:0;mso-height-percent:0" o:hrstd="t" o:hr="t" fillcolor="#a0a0a0" stroked="f"/>
+          <v:rect id="_x0000_i1028" alt="" style="width:934.45pt;height:.05pt;mso-width-percent:0;mso-height-percent:0;mso-width-percent:0;mso-height-percent:0" o:hrstd="t" o:hr="t" fillcolor="#a0a0a0" stroked="f"/>
         </w:pict>
       </w:r>
     </w:p>
@@ -854,7 +854,7 @@
           <w:lang w:val="en"/>
         </w:rPr>
         <w:pict w14:anchorId="3AA039CF">
-          <v:rect id="_x0000_i1029" alt="" style="width:.05pt;height:.05pt;mso-width-percent:0;mso-height-percent:0;mso-width-percent:0;mso-height-percent:0" o:hrstd="t" o:hr="t" fillcolor="#a0a0a0" stroked="f"/>
+          <v:rect id="_x0000_i1029" alt="" style="width:934.45pt;height:.05pt;mso-width-percent:0;mso-height-percent:0;mso-width-percent:0;mso-height-percent:0" o:hrstd="t" o:hr="t" fillcolor="#a0a0a0" stroked="f"/>
         </w:pict>
       </w:r>
     </w:p>
@@ -1250,7 +1250,7 @@
           <w:lang w:val="en"/>
         </w:rPr>
         <w:pict w14:anchorId="56EE6A50">
-          <v:rect id="_x0000_i1030" alt="" style="width:.05pt;height:.05pt;mso-width-percent:0;mso-height-percent:0;mso-width-percent:0;mso-height-percent:0" o:hrstd="t" o:hr="t" fillcolor="#a0a0a0" stroked="f"/>
+          <v:rect id="_x0000_i1030" alt="" style="width:934.45pt;height:.05pt;mso-width-percent:0;mso-height-percent:0;mso-width-percent:0;mso-height-percent:0" o:hrstd="t" o:hr="t" fillcolor="#a0a0a0" stroked="f"/>
         </w:pict>
       </w:r>
     </w:p>
@@ -1329,7 +1329,7 @@
           <w:lang w:val="en"/>
         </w:rPr>
         <w:pict w14:anchorId="1371536F">
-          <v:rect id="_x0000_i1031" alt="" style="width:.05pt;height:.05pt;mso-width-percent:0;mso-height-percent:0;mso-width-percent:0;mso-height-percent:0" o:hrstd="t" o:hr="t" fillcolor="#a0a0a0" stroked="f"/>
+          <v:rect id="_x0000_i1031" alt="" style="width:934.45pt;height:.05pt;mso-width-percent:0;mso-height-percent:0;mso-width-percent:0;mso-height-percent:0" o:hrstd="t" o:hr="t" fillcolor="#a0a0a0" stroked="f"/>
         </w:pict>
       </w:r>
     </w:p>
@@ -1724,29 +1724,74 @@
               <w:rPr>
                 <w:rFonts w:eastAsia="Times New Roman"/>
               </w:rPr>
-              <w:t xml:space="preserve">, </w:t>
-            </w:r>
-            <w:r>
-              <w:rPr>
-                <w:rFonts w:eastAsia="Times New Roman"/>
-              </w:rPr>
-              <w:t xml:space="preserve">Optional: </w:t>
-            </w:r>
-            <w:r>
-              <w:rPr>
-                <w:rFonts w:eastAsia="Times New Roman"/>
-              </w:rPr>
-              <w:t xml:space="preserve">Read </w:t>
-            </w:r>
-            <w:hyperlink r:id="rId14" w:tgtFrame="_blank" w:history="1">
+              <w:t>,</w:t>
+            </w:r>
+          </w:p>
+          <w:p>
+            <w:pPr>
+              <w:rPr>
+                <w:rFonts w:eastAsia="Times New Roman"/>
+              </w:rPr>
+            </w:pPr>
+            <w:r>
+              <w:rPr>
+                <w:rFonts w:eastAsia="Times New Roman"/>
+              </w:rPr>
+              <w:t xml:space="preserve">Read Murach’s </w:t>
+            </w:r>
+            <w:hyperlink r:id="rId14" w:history="1">
               <w:r>
                 <w:rPr>
                   <w:rStyle w:val="Hyperlink"/>
                   <w:rFonts w:eastAsia="Times New Roman"/>
                 </w:rPr>
-                <w:t>Android Studio Overview</w:t>
+                <w:t>Android Studio Update for 2017</w:t>
               </w:r>
             </w:hyperlink>
+            <w:r>
+              <w:rPr>
+                <w:rFonts w:eastAsia="Times New Roman"/>
+              </w:rPr>
+              <w:t>,</w:t>
+            </w:r>
+          </w:p>
+          <w:p>
+            <w:pPr>
+              <w:rPr>
+                <w:rFonts w:eastAsia="Times New Roman"/>
+              </w:rPr>
+            </w:pPr>
+            <w:r>
+              <w:rPr>
+                <w:rFonts w:eastAsia="Times New Roman"/>
+              </w:rPr>
+              <w:t xml:space="preserve">Optional: </w:t>
+            </w:r>
+            <w:bookmarkStart w:id="0" w:name="_GoBack"/>
+            <w:bookmarkEnd w:id="0"/>
+            <w:r>
+              <w:fldChar w:fldCharType="begin"/>
+            </w:r>
+            <w:r>
+              <w:instrText xml:space="preserve"> HYPERLINK "http://developer.android.com/tools/studio/index.html" \t "_blank" </w:instrText>
+            </w:r>
+            <w:r>
+              <w:fldChar w:fldCharType="separate"/>
+            </w:r>
+            <w:r>
+              <w:rPr>
+                <w:rStyle w:val="Hyperlink"/>
+                <w:rFonts w:eastAsia="Times New Roman"/>
+              </w:rPr>
+              <w:t>Android Studio Overview</w:t>
+            </w:r>
+            <w:r>
+              <w:rPr>
+                <w:rStyle w:val="Hyperlink"/>
+                <w:rFonts w:eastAsia="Times New Roman"/>
+              </w:rPr>
+              <w:fldChar w:fldCharType="end"/>
+            </w:r>
           </w:p>
         </w:tc>
       </w:tr>
@@ -2187,8 +2232,6 @@
             </w:r>
           </w:p>
         </w:tc>
-        <w:bookmarkStart w:id="0" w:name="_GoBack"/>
-        <w:bookmarkEnd w:id="0"/>
       </w:tr>
       <w:tr>
         <w:trPr>

</xml_diff>

<commit_message>
Added code from the Murach web site
I am updating these apps to work with the July 2019 versions of all the build tools and libraries.
</commit_message>
<xml_diff>
--- a/399syllabus.docx
+++ b/399syllabus.docx
@@ -19,20 +19,21 @@
         <w:rPr>
           <w:rFonts w:eastAsia="Times New Roman"/>
           <w:noProof/>
+          <w:lang w:val="en"/>
         </w:rPr>
         <w:drawing>
-          <wp:anchor distT="0" distB="0" distL="114300" distR="114300" simplePos="0" relativeHeight="251658240" behindDoc="0" locked="0" layoutInCell="1" allowOverlap="1" wp14:anchorId="3345A5DA" wp14:editId="3F8E0BA9">
+          <wp:anchor distT="0" distB="0" distL="114300" distR="114300" simplePos="0" relativeHeight="251658240" behindDoc="0" locked="0" layoutInCell="1" allowOverlap="1" wp14:anchorId="0D527154" wp14:editId="4748DC7E">
             <wp:simplePos x="0" y="0"/>
             <wp:positionH relativeFrom="column">
-              <wp:posOffset>3823335</wp:posOffset>
+              <wp:posOffset>3479800</wp:posOffset>
             </wp:positionH>
             <wp:positionV relativeFrom="paragraph">
-              <wp:posOffset>-109220</wp:posOffset>
+              <wp:posOffset>7832</wp:posOffset>
             </wp:positionV>
-            <wp:extent cx="2067560" cy="1985010"/>
+            <wp:extent cx="2556510" cy="1691005"/>
             <wp:effectExtent l="0" t="0" r="0" b="0"/>
             <wp:wrapSquare wrapText="bothSides"/>
-            <wp:docPr id="3" name="Picture 3" descr="../../../../../../Volumes/DataCard/Repos/CS235AM-CourseMaterials/Images/android_"/>
+            <wp:docPr id="12" name="Picture 12"/>
             <wp:cNvGraphicFramePr>
               <a:graphicFrameLocks xmlns:a="http://schemas.openxmlformats.org/drawingml/2006/main" noChangeAspect="1"/>
             </wp:cNvGraphicFramePr>
@@ -40,44 +41,38 @@
               <a:graphicData uri="http://schemas.openxmlformats.org/drawingml/2006/picture">
                 <pic:pic xmlns:pic="http://schemas.openxmlformats.org/drawingml/2006/picture">
                   <pic:nvPicPr>
-                    <pic:cNvPr id="0" name="Picture 11" descr="../../../../../../Volumes/DataCard/Repos/CS235AM-CourseMaterials/Images/android_"/>
-                    <pic:cNvPicPr>
-                      <a:picLocks noChangeAspect="1" noChangeArrowheads="1"/>
-                    </pic:cNvPicPr>
+                    <pic:cNvPr id="12" name="androidPie.jpeg"/>
+                    <pic:cNvPicPr/>
                   </pic:nvPicPr>
-                  <pic:blipFill>
-                    <a:blip r:embed="rId8">
-                      <a:extLst>
-                        <a:ext uri="{28A0092B-C50C-407E-A947-70E740481C1C}">
-                          <a14:useLocalDpi xmlns:a14="http://schemas.microsoft.com/office/drawing/2010/main" val="0"/>
-                        </a:ext>
-                      </a:extLst>
-                    </a:blip>
-                    <a:srcRect/>
-                    <a:stretch>
-                      <a:fillRect/>
-                    </a:stretch>
+                  <pic:blipFill rotWithShape="1">
+                    <a:blip r:embed="rId8"/>
+                    <a:srcRect l="7882" r="7101"/>
+                    <a:stretch/>
                   </pic:blipFill>
                   <pic:spPr bwMode="auto">
                     <a:xfrm>
                       <a:off x="0" y="0"/>
-                      <a:ext cx="2067560" cy="1985010"/>
+                      <a:ext cx="2556510" cy="1691005"/>
                     </a:xfrm>
                     <a:prstGeom prst="rect">
                       <a:avLst/>
                     </a:prstGeom>
-                    <a:noFill/>
                     <a:ln>
                       <a:noFill/>
                     </a:ln>
+                    <a:extLst>
+                      <a:ext uri="{53640926-AAD7-44D8-BBD7-CCE9431645EC}">
+                        <a14:shadowObscured xmlns:a14="http://schemas.microsoft.com/office/drawing/2010/main"/>
+                      </a:ext>
+                    </a:extLst>
                   </pic:spPr>
                 </pic:pic>
               </a:graphicData>
             </a:graphic>
-            <wp14:sizeRelH relativeFrom="page">
+            <wp14:sizeRelH relativeFrom="margin">
               <wp14:pctWidth>0</wp14:pctWidth>
             </wp14:sizeRelH>
-            <wp14:sizeRelV relativeFrom="page">
+            <wp14:sizeRelV relativeFrom="margin">
               <wp14:pctHeight>0</wp14:pctHeight>
             </wp14:sizeRelV>
           </wp:anchor>
@@ -109,7 +104,7 @@
           <w:rFonts w:eastAsia="Times New Roman"/>
           <w:lang w:val="en"/>
         </w:rPr>
-        <w:t>Syllabus Summer 2018</w:t>
+        <w:t>Syllabus Summer 2019</w:t>
       </w:r>
     </w:p>
     <w:p>
@@ -184,7 +179,7 @@
           <w:lang w:val="en"/>
         </w:rPr>
         <w:pict w14:anchorId="019C0070">
-          <v:rect id="_x0000_i1025" alt="" style="width:235.85pt;height:.05pt;mso-width-percent:0;mso-height-percent:0;mso-width-percent:0;mso-height-percent:0" o:hrpct="504" o:hrstd="t" o:hr="t" fillcolor="#a0a0a0" stroked="f"/>
+          <v:rect id="_x0000_i1025" alt="" style="width:133.4pt;height:.05pt;mso-width-percent:0;mso-height-percent:0;mso-width-percent:0;mso-height-percent:0" o:hrpct="285" o:hrstd="t" o:hr="t" fillcolor="#a0a0a0" stroked="f"/>
         </w:pict>
       </w:r>
     </w:p>
@@ -331,20 +326,12 @@
         </w:rPr>
         <w:t xml:space="preserve">Since this is a </w:t>
       </w:r>
-      <w:proofErr w:type="gramStart"/>
-      <w:r>
-        <w:rPr>
-          <w:lang w:val="en"/>
-        </w:rPr>
-        <w:t>4</w:t>
-      </w:r>
-      <w:r>
-        <w:rPr>
-          <w:lang w:val="en"/>
-        </w:rPr>
-        <w:t xml:space="preserve"> week</w:t>
-      </w:r>
-      <w:proofErr w:type="gramEnd"/>
+      <w:r>
+        <w:rPr>
+          <w:lang w:val="en"/>
+        </w:rPr>
+        <w:t>4-week</w:t>
+      </w:r>
       <w:r>
         <w:rPr>
           <w:lang w:val="en"/>
@@ -493,8 +480,6 @@
       <w:pPr>
         <w:pStyle w:val="NormalWeb"/>
       </w:pPr>
-      <w:bookmarkStart w:id="0" w:name="_GoBack"/>
-      <w:bookmarkEnd w:id="0"/>
       <w:r>
         <w:rPr>
           <w:lang w:val="en"/>
@@ -517,33 +502,46 @@
       <w:pPr>
         <w:rPr>
           <w:rFonts w:eastAsia="Times New Roman"/>
-          <w:lang w:val="en"/>
-        </w:rPr>
-      </w:pPr>
+          <w:b/>
+          <w:lang w:val="en"/>
+        </w:rPr>
+      </w:pPr>
+      <w:r>
+        <w:rPr>
+          <w:rFonts w:eastAsia="Times New Roman"/>
+          <w:b/>
+          <w:lang w:val="en"/>
+        </w:rPr>
+        <w:br w:type="page"/>
+      </w:r>
+      <w:r>
+        <w:rPr>
+          <w:rFonts w:eastAsia="Times New Roman"/>
+          <w:b/>
+          <w:lang w:val="en"/>
+        </w:rPr>
+        <w:lastRenderedPageBreak/>
+        <w:t>Computer Software</w:t>
+      </w:r>
     </w:p>
     <w:p>
       <w:pPr>
-        <w:rPr>
-          <w:rFonts w:eastAsia="Times New Roman"/>
-          <w:b/>
-          <w:lang w:val="en"/>
-        </w:rPr>
-      </w:pPr>
-      <w:r>
-        <w:rPr>
-          <w:rFonts w:eastAsia="Times New Roman"/>
-          <w:b/>
-          <w:lang w:val="en"/>
-        </w:rPr>
-        <w:br w:type="page"/>
-      </w:r>
-      <w:r>
-        <w:rPr>
-          <w:rFonts w:eastAsia="Times New Roman"/>
-          <w:lang w:val="en"/>
-        </w:rPr>
-        <w:lastRenderedPageBreak/>
-        <w:t>Computer Software</w:t>
+        <w:pStyle w:val="NormalWeb"/>
+        <w:rPr>
+          <w:lang w:val="en"/>
+        </w:rPr>
+      </w:pPr>
+      <w:r>
+        <w:rPr>
+          <w:lang w:val="en"/>
+        </w:rPr>
+        <w:t>You are expected to use your own computer to complete the assignments for this class.</w:t>
+      </w:r>
+      <w:r>
+        <w:rPr>
+          <w:lang w:val="en"/>
+        </w:rPr>
+        <w:t xml:space="preserve"> You will need to install the following software:</w:t>
       </w:r>
     </w:p>
     <w:p>
@@ -555,95 +553,10 @@
       </w:pPr>
       <w:r>
         <w:rPr>
-          <w:lang w:val="en"/>
-        </w:rPr>
-        <w:t>You are expected to use your own computer to complete the assignments for this class.</w:t>
-      </w:r>
-      <w:r>
-        <w:rPr>
-          <w:lang w:val="en"/>
-        </w:rPr>
-        <w:t xml:space="preserve"> You will need to install the following software:</w:t>
-      </w:r>
-    </w:p>
-    <w:p>
-      <w:pPr>
-        <w:pStyle w:val="NormalWeb"/>
-      </w:pPr>
-      <w:r>
-        <w:rPr>
           <w:b/>
           <w:bCs/>
           <w:lang w:val="en"/>
         </w:rPr>
-        <w:t>Java SE 8</w:t>
-      </w:r>
-      <w:r>
-        <w:rPr>
-          <w:b/>
-          <w:bCs/>
-          <w:lang w:val="en"/>
-        </w:rPr>
-        <w:t>:</w:t>
-      </w:r>
-      <w:r>
-        <w:rPr>
-          <w:lang w:val="en"/>
-        </w:rPr>
-        <w:t xml:space="preserve"> </w:t>
-      </w:r>
-      <w:r>
-        <w:rPr>
-          <w:lang w:val="en"/>
-        </w:rPr>
-        <w:t>It</w:t>
-      </w:r>
-      <w:r>
-        <w:rPr>
-          <w:lang w:val="en"/>
-        </w:rPr>
-        <w:t xml:space="preserve"> will be installed</w:t>
-      </w:r>
-      <w:r>
-        <w:rPr>
-          <w:lang w:val="en"/>
-        </w:rPr>
-        <w:t xml:space="preserve"> with</w:t>
-      </w:r>
-      <w:r>
-        <w:rPr>
-          <w:lang w:val="en"/>
-        </w:rPr>
-        <w:t xml:space="preserve"> Android Studio, or </w:t>
-      </w:r>
-      <w:r>
-        <w:rPr>
-          <w:lang w:val="en"/>
-        </w:rPr>
-        <w:t xml:space="preserve">you can download it here: </w:t>
-      </w:r>
-      <w:hyperlink r:id="rId11" w:history="1">
-        <w:r>
-          <w:rPr>
-            <w:rStyle w:val="Hyperlink"/>
-          </w:rPr>
-          <w:t>http://www.oracle.com/technetwork/java/javase/downloads/jdk8-downloads-2133151.html</w:t>
-        </w:r>
-      </w:hyperlink>
-    </w:p>
-    <w:p>
-      <w:pPr>
-        <w:pStyle w:val="NormalWeb"/>
-        <w:rPr>
-          <w:lang w:val="en"/>
-        </w:rPr>
-      </w:pPr>
-      <w:r>
-        <w:rPr>
-          <w:b/>
-          <w:bCs/>
-          <w:lang w:val="en"/>
-        </w:rPr>
         <w:t>Android Studio:</w:t>
       </w:r>
       <w:r>
@@ -664,7 +577,7 @@
         </w:rPr>
         <w:t xml:space="preserve"> or OS-X) here: </w:t>
       </w:r>
-      <w:hyperlink r:id="rId12" w:tgtFrame="_blank" w:history="1">
+      <w:hyperlink r:id="rId11" w:tgtFrame="_blank" w:history="1">
         <w:r>
           <w:rPr>
             <w:rStyle w:val="Hyperlink"/>
@@ -713,6 +626,58 @@
     </w:p>
     <w:p>
       <w:pPr>
+        <w:pStyle w:val="NormalWeb"/>
+      </w:pPr>
+      <w:r>
+        <w:rPr>
+          <w:b/>
+          <w:bCs/>
+          <w:lang w:val="en"/>
+        </w:rPr>
+        <w:t>Java Development Kit:</w:t>
+      </w:r>
+      <w:r>
+        <w:rPr>
+          <w:lang w:val="en"/>
+        </w:rPr>
+        <w:t xml:space="preserve"> The latest version of </w:t>
+      </w:r>
+      <w:hyperlink r:id="rId12" w:anchor="jdk" w:history="1">
+        <w:r>
+          <w:rPr>
+            <w:rStyle w:val="Hyperlink"/>
+            <w:lang w:val="en"/>
+          </w:rPr>
+          <w:t>Open JDK</w:t>
+        </w:r>
+      </w:hyperlink>
+      <w:r>
+        <w:rPr>
+          <w:lang w:val="en"/>
+        </w:rPr>
+        <w:t xml:space="preserve"> will be installed </w:t>
+      </w:r>
+      <w:r>
+        <w:rPr>
+          <w:lang w:val="en"/>
+        </w:rPr>
+        <w:t>with</w:t>
+      </w:r>
+      <w:r>
+        <w:rPr>
+          <w:lang w:val="en"/>
+        </w:rPr>
+        <w:t xml:space="preserve"> Android Studio</w:t>
+      </w:r>
+      <w:r>
+        <w:rPr>
+          <w:lang w:val="en"/>
+        </w:rPr>
+        <w:t>.</w:t>
+      </w:r>
+    </w:p>
+    <w:p>
+      <w:pPr>
         <w:rPr>
           <w:rFonts w:eastAsia="Times New Roman"/>
           <w:lang w:val="en"/>
@@ -751,7 +716,7 @@
           <w:b/>
           <w:lang w:val="en"/>
         </w:rPr>
-        <w:t xml:space="preserve">Computing your Course Grade </w:t>
+        <w:t xml:space="preserve">Course Grade </w:t>
       </w:r>
     </w:p>
     <w:p>
@@ -886,45 +851,1552 @@
         <w:rPr>
           <w:lang w:val="en"/>
         </w:rPr>
-        <w:t xml:space="preserve"> total points.</w:t>
-      </w:r>
+        <w:t xml:space="preserve"> total points</w:t>
+      </w:r>
+      <w:r>
+        <w:rPr>
+          <w:lang w:val="en"/>
+        </w:rPr>
+        <w:t xml:space="preserve"> using the standard grade scale shown below.</w:t>
+      </w:r>
+    </w:p>
+    <w:tbl>
+      <w:tblPr>
+        <w:tblW w:w="0" w:type="auto"/>
+        <w:tblInd w:w="108" w:type="dxa"/>
+        <w:tblBorders>
+          <w:top w:val="single" w:sz="4" w:space="0" w:color="auto"/>
+          <w:left w:val="single" w:sz="4" w:space="0" w:color="auto"/>
+          <w:bottom w:val="single" w:sz="4" w:space="0" w:color="auto"/>
+          <w:right w:val="single" w:sz="4" w:space="0" w:color="auto"/>
+        </w:tblBorders>
+        <w:tblLayout w:type="fixed"/>
+        <w:tblLook w:val="0000" w:firstRow="0" w:lastRow="0" w:firstColumn="0" w:lastColumn="0" w:noHBand="0" w:noVBand="0"/>
+      </w:tblPr>
+      <w:tblGrid>
+        <w:gridCol w:w="3150"/>
+        <w:gridCol w:w="2430"/>
+        <w:gridCol w:w="2178"/>
+        <w:gridCol w:w="1332"/>
+      </w:tblGrid>
+      <w:tr>
+        <w:tc>
+          <w:tcPr>
+            <w:tcW w:w="3150" w:type="dxa"/>
+            <w:tcBorders>
+              <w:top w:val="single" w:sz="4" w:space="0" w:color="auto"/>
+              <w:bottom w:val="single" w:sz="4" w:space="0" w:color="auto"/>
+              <w:right w:val="single" w:sz="4" w:space="0" w:color="auto"/>
+            </w:tcBorders>
+            <w:shd w:val="clear" w:color="auto" w:fill="E7E6E6" w:themeFill="background2"/>
+          </w:tcPr>
+          <w:p>
+            <w:pPr>
+              <w:tabs>
+                <w:tab w:val="left" w:pos="2160"/>
+                <w:tab w:val="right" w:pos="4320"/>
+                <w:tab w:val="left" w:pos="4500"/>
+                <w:tab w:val="right" w:pos="9360"/>
+              </w:tabs>
+              <w:jc w:val="center"/>
+              <w:rPr>
+                <w:b/>
+              </w:rPr>
+            </w:pPr>
+            <w:r>
+              <w:rPr>
+                <w:b/>
+              </w:rPr>
+              <w:t>L</w:t>
+            </w:r>
+            <w:r>
+              <w:rPr>
+                <w:b/>
+              </w:rPr>
+              <w:t>etter</w:t>
+            </w:r>
+          </w:p>
+        </w:tc>
+        <w:tc>
+          <w:tcPr>
+            <w:tcW w:w="2430" w:type="dxa"/>
+            <w:tcBorders>
+              <w:top w:val="single" w:sz="4" w:space="0" w:color="auto"/>
+              <w:left w:val="single" w:sz="4" w:space="0" w:color="auto"/>
+              <w:bottom w:val="single" w:sz="4" w:space="0" w:color="auto"/>
+              <w:right w:val="single" w:sz="4" w:space="0" w:color="auto"/>
+            </w:tcBorders>
+            <w:shd w:val="clear" w:color="auto" w:fill="E7E6E6" w:themeFill="background2"/>
+          </w:tcPr>
+          <w:p>
+            <w:pPr>
+              <w:tabs>
+                <w:tab w:val="left" w:pos="2160"/>
+                <w:tab w:val="right" w:pos="4320"/>
+                <w:tab w:val="left" w:pos="4500"/>
+                <w:tab w:val="right" w:pos="9360"/>
+              </w:tabs>
+              <w:jc w:val="center"/>
+              <w:rPr>
+                <w:b/>
+                <w:bCs/>
+                <w:i/>
+                <w:iCs/>
+              </w:rPr>
+            </w:pPr>
+            <w:r>
+              <w:rPr>
+                <w:b/>
+                <w:bCs/>
+                <w:i/>
+                <w:iCs/>
+              </w:rPr>
+              <w:t>-</w:t>
+            </w:r>
+          </w:p>
+        </w:tc>
+        <w:tc>
+          <w:tcPr>
+            <w:tcW w:w="2178" w:type="dxa"/>
+            <w:tcBorders>
+              <w:top w:val="single" w:sz="4" w:space="0" w:color="auto"/>
+              <w:left w:val="single" w:sz="4" w:space="0" w:color="auto"/>
+              <w:bottom w:val="single" w:sz="4" w:space="0" w:color="auto"/>
+              <w:right w:val="single" w:sz="4" w:space="0" w:color="auto"/>
+            </w:tcBorders>
+            <w:shd w:val="clear" w:color="auto" w:fill="E7E6E6" w:themeFill="background2"/>
+          </w:tcPr>
+          <w:p>
+            <w:pPr>
+              <w:tabs>
+                <w:tab w:val="left" w:pos="2160"/>
+                <w:tab w:val="right" w:pos="4320"/>
+                <w:tab w:val="left" w:pos="4500"/>
+                <w:tab w:val="right" w:pos="9360"/>
+              </w:tabs>
+              <w:jc w:val="center"/>
+              <w:rPr>
+                <w:b/>
+                <w:bCs/>
+              </w:rPr>
+            </w:pPr>
+          </w:p>
+        </w:tc>
+        <w:tc>
+          <w:tcPr>
+            <w:tcW w:w="1332" w:type="dxa"/>
+            <w:tcBorders>
+              <w:top w:val="single" w:sz="4" w:space="0" w:color="auto"/>
+              <w:left w:val="single" w:sz="4" w:space="0" w:color="auto"/>
+              <w:bottom w:val="single" w:sz="4" w:space="0" w:color="auto"/>
+            </w:tcBorders>
+            <w:shd w:val="clear" w:color="auto" w:fill="E7E6E6" w:themeFill="background2"/>
+          </w:tcPr>
+          <w:p>
+            <w:pPr>
+              <w:tabs>
+                <w:tab w:val="left" w:pos="2160"/>
+                <w:tab w:val="right" w:pos="4320"/>
+                <w:tab w:val="left" w:pos="4500"/>
+                <w:tab w:val="right" w:pos="9360"/>
+              </w:tabs>
+              <w:jc w:val="center"/>
+              <w:rPr>
+                <w:b/>
+                <w:bCs/>
+                <w:i/>
+                <w:iCs/>
+              </w:rPr>
+            </w:pPr>
+            <w:r>
+              <w:rPr>
+                <w:b/>
+                <w:bCs/>
+                <w:i/>
+                <w:iCs/>
+              </w:rPr>
+              <w:t>+</w:t>
+            </w:r>
+          </w:p>
+        </w:tc>
+      </w:tr>
+      <w:tr>
+        <w:tc>
+          <w:tcPr>
+            <w:tcW w:w="3150" w:type="dxa"/>
+            <w:tcBorders>
+              <w:top w:val="single" w:sz="4" w:space="0" w:color="auto"/>
+              <w:bottom w:val="single" w:sz="4" w:space="0" w:color="auto"/>
+              <w:right w:val="single" w:sz="4" w:space="0" w:color="auto"/>
+            </w:tcBorders>
+          </w:tcPr>
+          <w:p>
+            <w:pPr>
+              <w:pStyle w:val="Heading1"/>
+              <w:keepNext/>
+              <w:tabs>
+                <w:tab w:val="left" w:pos="2160"/>
+                <w:tab w:val="right" w:pos="4320"/>
+                <w:tab w:val="left" w:pos="4500"/>
+                <w:tab w:val="right" w:pos="9360"/>
+              </w:tabs>
+              <w:jc w:val="center"/>
+              <w:rPr>
+                <w:rFonts w:ascii="Times New Roman" w:hAnsi="Times New Roman"/>
+                <w:i/>
+                <w:iCs/>
+                <w:kern w:val="0"/>
+                <w:sz w:val="24"/>
+                <w:szCs w:val="24"/>
+              </w:rPr>
+            </w:pPr>
+            <w:r>
+              <w:rPr>
+                <w:rFonts w:ascii="Times New Roman" w:hAnsi="Times New Roman"/>
+                <w:i/>
+                <w:iCs/>
+                <w:kern w:val="0"/>
+                <w:sz w:val="24"/>
+                <w:szCs w:val="24"/>
+              </w:rPr>
+              <w:t>A</w:t>
+            </w:r>
+          </w:p>
+        </w:tc>
+        <w:tc>
+          <w:tcPr>
+            <w:tcW w:w="2430" w:type="dxa"/>
+            <w:tcBorders>
+              <w:top w:val="single" w:sz="4" w:space="0" w:color="auto"/>
+              <w:left w:val="single" w:sz="4" w:space="0" w:color="auto"/>
+              <w:bottom w:val="single" w:sz="4" w:space="0" w:color="auto"/>
+              <w:right w:val="single" w:sz="4" w:space="0" w:color="auto"/>
+            </w:tcBorders>
+          </w:tcPr>
+          <w:p>
+            <w:pPr>
+              <w:tabs>
+                <w:tab w:val="left" w:pos="2160"/>
+                <w:tab w:val="right" w:pos="4320"/>
+                <w:tab w:val="left" w:pos="4500"/>
+                <w:tab w:val="right" w:pos="9360"/>
+              </w:tabs>
+              <w:jc w:val="center"/>
+            </w:pPr>
+            <w:r>
+              <w:t>90 - 91</w:t>
+            </w:r>
+          </w:p>
+        </w:tc>
+        <w:tc>
+          <w:tcPr>
+            <w:tcW w:w="2178" w:type="dxa"/>
+            <w:tcBorders>
+              <w:top w:val="single" w:sz="4" w:space="0" w:color="auto"/>
+              <w:left w:val="single" w:sz="4" w:space="0" w:color="auto"/>
+              <w:bottom w:val="single" w:sz="4" w:space="0" w:color="auto"/>
+              <w:right w:val="single" w:sz="4" w:space="0" w:color="auto"/>
+            </w:tcBorders>
+          </w:tcPr>
+          <w:p>
+            <w:pPr>
+              <w:tabs>
+                <w:tab w:val="left" w:pos="2160"/>
+                <w:tab w:val="right" w:pos="4320"/>
+                <w:tab w:val="left" w:pos="4500"/>
+                <w:tab w:val="right" w:pos="9360"/>
+              </w:tabs>
+              <w:jc w:val="center"/>
+            </w:pPr>
+            <w:r>
+              <w:t>92 – 97</w:t>
+            </w:r>
+          </w:p>
+        </w:tc>
+        <w:tc>
+          <w:tcPr>
+            <w:tcW w:w="1332" w:type="dxa"/>
+            <w:tcBorders>
+              <w:top w:val="single" w:sz="4" w:space="0" w:color="auto"/>
+              <w:left w:val="single" w:sz="4" w:space="0" w:color="auto"/>
+              <w:bottom w:val="single" w:sz="4" w:space="0" w:color="auto"/>
+            </w:tcBorders>
+          </w:tcPr>
+          <w:p>
+            <w:pPr>
+              <w:tabs>
+                <w:tab w:val="left" w:pos="2160"/>
+                <w:tab w:val="right" w:pos="4320"/>
+                <w:tab w:val="left" w:pos="4500"/>
+                <w:tab w:val="right" w:pos="9360"/>
+              </w:tabs>
+              <w:jc w:val="center"/>
+            </w:pPr>
+            <w:r>
+              <w:t>98 - 100</w:t>
+            </w:r>
+          </w:p>
+        </w:tc>
+      </w:tr>
+      <w:tr>
+        <w:tc>
+          <w:tcPr>
+            <w:tcW w:w="3150" w:type="dxa"/>
+            <w:tcBorders>
+              <w:top w:val="single" w:sz="4" w:space="0" w:color="auto"/>
+              <w:bottom w:val="single" w:sz="4" w:space="0" w:color="auto"/>
+              <w:right w:val="single" w:sz="4" w:space="0" w:color="auto"/>
+            </w:tcBorders>
+          </w:tcPr>
+          <w:p>
+            <w:pPr>
+              <w:tabs>
+                <w:tab w:val="left" w:pos="2160"/>
+                <w:tab w:val="right" w:pos="4320"/>
+                <w:tab w:val="left" w:pos="4500"/>
+                <w:tab w:val="right" w:pos="9360"/>
+              </w:tabs>
+              <w:jc w:val="center"/>
+              <w:rPr>
+                <w:b/>
+                <w:bCs/>
+                <w:i/>
+                <w:iCs/>
+              </w:rPr>
+            </w:pPr>
+            <w:r>
+              <w:rPr>
+                <w:b/>
+                <w:bCs/>
+                <w:i/>
+                <w:iCs/>
+              </w:rPr>
+              <w:t>B</w:t>
+            </w:r>
+          </w:p>
+        </w:tc>
+        <w:tc>
+          <w:tcPr>
+            <w:tcW w:w="2430" w:type="dxa"/>
+            <w:tcBorders>
+              <w:top w:val="single" w:sz="4" w:space="0" w:color="auto"/>
+              <w:left w:val="single" w:sz="4" w:space="0" w:color="auto"/>
+              <w:bottom w:val="single" w:sz="4" w:space="0" w:color="auto"/>
+              <w:right w:val="single" w:sz="4" w:space="0" w:color="auto"/>
+            </w:tcBorders>
+          </w:tcPr>
+          <w:p>
+            <w:pPr>
+              <w:tabs>
+                <w:tab w:val="left" w:pos="2160"/>
+                <w:tab w:val="right" w:pos="4320"/>
+                <w:tab w:val="left" w:pos="4500"/>
+                <w:tab w:val="right" w:pos="9360"/>
+              </w:tabs>
+              <w:jc w:val="center"/>
+            </w:pPr>
+            <w:r>
+              <w:t>80 - 81</w:t>
+            </w:r>
+          </w:p>
+        </w:tc>
+        <w:tc>
+          <w:tcPr>
+            <w:tcW w:w="2178" w:type="dxa"/>
+            <w:tcBorders>
+              <w:top w:val="single" w:sz="4" w:space="0" w:color="auto"/>
+              <w:left w:val="single" w:sz="4" w:space="0" w:color="auto"/>
+              <w:bottom w:val="single" w:sz="4" w:space="0" w:color="auto"/>
+              <w:right w:val="single" w:sz="4" w:space="0" w:color="auto"/>
+            </w:tcBorders>
+          </w:tcPr>
+          <w:p>
+            <w:pPr>
+              <w:tabs>
+                <w:tab w:val="left" w:pos="2160"/>
+                <w:tab w:val="right" w:pos="4320"/>
+                <w:tab w:val="left" w:pos="4500"/>
+                <w:tab w:val="right" w:pos="9360"/>
+              </w:tabs>
+              <w:jc w:val="center"/>
+            </w:pPr>
+            <w:r>
+              <w:t>82 – 87</w:t>
+            </w:r>
+          </w:p>
+        </w:tc>
+        <w:tc>
+          <w:tcPr>
+            <w:tcW w:w="1332" w:type="dxa"/>
+            <w:tcBorders>
+              <w:top w:val="single" w:sz="4" w:space="0" w:color="auto"/>
+              <w:left w:val="single" w:sz="4" w:space="0" w:color="auto"/>
+              <w:bottom w:val="single" w:sz="4" w:space="0" w:color="auto"/>
+            </w:tcBorders>
+          </w:tcPr>
+          <w:p>
+            <w:pPr>
+              <w:tabs>
+                <w:tab w:val="left" w:pos="2160"/>
+                <w:tab w:val="right" w:pos="4320"/>
+                <w:tab w:val="left" w:pos="4500"/>
+                <w:tab w:val="right" w:pos="9360"/>
+              </w:tabs>
+              <w:jc w:val="center"/>
+            </w:pPr>
+            <w:r>
+              <w:t>88 - 89</w:t>
+            </w:r>
+          </w:p>
+        </w:tc>
+      </w:tr>
+      <w:tr>
+        <w:tc>
+          <w:tcPr>
+            <w:tcW w:w="3150" w:type="dxa"/>
+            <w:tcBorders>
+              <w:top w:val="single" w:sz="4" w:space="0" w:color="auto"/>
+              <w:bottom w:val="single" w:sz="4" w:space="0" w:color="auto"/>
+              <w:right w:val="single" w:sz="4" w:space="0" w:color="auto"/>
+            </w:tcBorders>
+          </w:tcPr>
+          <w:p>
+            <w:pPr>
+              <w:tabs>
+                <w:tab w:val="left" w:pos="2160"/>
+                <w:tab w:val="right" w:pos="4320"/>
+                <w:tab w:val="left" w:pos="4500"/>
+                <w:tab w:val="right" w:pos="9360"/>
+              </w:tabs>
+              <w:jc w:val="center"/>
+              <w:rPr>
+                <w:b/>
+                <w:bCs/>
+                <w:i/>
+                <w:iCs/>
+              </w:rPr>
+            </w:pPr>
+            <w:r>
+              <w:rPr>
+                <w:b/>
+                <w:bCs/>
+                <w:i/>
+                <w:iCs/>
+              </w:rPr>
+              <w:t>C</w:t>
+            </w:r>
+          </w:p>
+        </w:tc>
+        <w:tc>
+          <w:tcPr>
+            <w:tcW w:w="2430" w:type="dxa"/>
+            <w:tcBorders>
+              <w:top w:val="single" w:sz="4" w:space="0" w:color="auto"/>
+              <w:left w:val="single" w:sz="4" w:space="0" w:color="auto"/>
+              <w:bottom w:val="single" w:sz="4" w:space="0" w:color="auto"/>
+              <w:right w:val="single" w:sz="4" w:space="0" w:color="auto"/>
+            </w:tcBorders>
+          </w:tcPr>
+          <w:p>
+            <w:pPr>
+              <w:tabs>
+                <w:tab w:val="left" w:pos="2160"/>
+                <w:tab w:val="right" w:pos="4320"/>
+                <w:tab w:val="left" w:pos="4500"/>
+                <w:tab w:val="right" w:pos="9360"/>
+              </w:tabs>
+              <w:jc w:val="center"/>
+            </w:pPr>
+            <w:r>
+              <w:t>70 – 71</w:t>
+            </w:r>
+          </w:p>
+        </w:tc>
+        <w:tc>
+          <w:tcPr>
+            <w:tcW w:w="2178" w:type="dxa"/>
+            <w:tcBorders>
+              <w:top w:val="single" w:sz="4" w:space="0" w:color="auto"/>
+              <w:left w:val="single" w:sz="4" w:space="0" w:color="auto"/>
+              <w:bottom w:val="single" w:sz="4" w:space="0" w:color="auto"/>
+              <w:right w:val="single" w:sz="4" w:space="0" w:color="auto"/>
+            </w:tcBorders>
+          </w:tcPr>
+          <w:p>
+            <w:pPr>
+              <w:tabs>
+                <w:tab w:val="left" w:pos="2160"/>
+                <w:tab w:val="right" w:pos="4320"/>
+                <w:tab w:val="left" w:pos="4500"/>
+                <w:tab w:val="right" w:pos="9360"/>
+              </w:tabs>
+              <w:jc w:val="center"/>
+            </w:pPr>
+            <w:r>
+              <w:t>72 – 77</w:t>
+            </w:r>
+          </w:p>
+        </w:tc>
+        <w:tc>
+          <w:tcPr>
+            <w:tcW w:w="1332" w:type="dxa"/>
+            <w:tcBorders>
+              <w:top w:val="single" w:sz="4" w:space="0" w:color="auto"/>
+              <w:left w:val="single" w:sz="4" w:space="0" w:color="auto"/>
+              <w:bottom w:val="single" w:sz="4" w:space="0" w:color="auto"/>
+            </w:tcBorders>
+          </w:tcPr>
+          <w:p>
+            <w:pPr>
+              <w:tabs>
+                <w:tab w:val="left" w:pos="2160"/>
+                <w:tab w:val="right" w:pos="4320"/>
+                <w:tab w:val="left" w:pos="4500"/>
+                <w:tab w:val="right" w:pos="9360"/>
+              </w:tabs>
+              <w:jc w:val="center"/>
+            </w:pPr>
+            <w:r>
+              <w:t>78 - 79</w:t>
+            </w:r>
+          </w:p>
+        </w:tc>
+      </w:tr>
+      <w:tr>
+        <w:tc>
+          <w:tcPr>
+            <w:tcW w:w="3150" w:type="dxa"/>
+            <w:tcBorders>
+              <w:top w:val="single" w:sz="4" w:space="0" w:color="auto"/>
+              <w:bottom w:val="single" w:sz="4" w:space="0" w:color="auto"/>
+              <w:right w:val="single" w:sz="4" w:space="0" w:color="auto"/>
+            </w:tcBorders>
+          </w:tcPr>
+          <w:p>
+            <w:pPr>
+              <w:tabs>
+                <w:tab w:val="left" w:pos="2160"/>
+                <w:tab w:val="right" w:pos="4320"/>
+                <w:tab w:val="left" w:pos="4500"/>
+                <w:tab w:val="right" w:pos="9360"/>
+              </w:tabs>
+              <w:jc w:val="center"/>
+              <w:rPr>
+                <w:b/>
+                <w:bCs/>
+                <w:i/>
+                <w:iCs/>
+              </w:rPr>
+            </w:pPr>
+            <w:r>
+              <w:rPr>
+                <w:b/>
+                <w:bCs/>
+                <w:i/>
+                <w:iCs/>
+              </w:rPr>
+              <w:t>D</w:t>
+            </w:r>
+          </w:p>
+        </w:tc>
+        <w:tc>
+          <w:tcPr>
+            <w:tcW w:w="2430" w:type="dxa"/>
+            <w:tcBorders>
+              <w:top w:val="single" w:sz="4" w:space="0" w:color="auto"/>
+              <w:left w:val="single" w:sz="4" w:space="0" w:color="auto"/>
+              <w:bottom w:val="single" w:sz="4" w:space="0" w:color="auto"/>
+              <w:right w:val="single" w:sz="4" w:space="0" w:color="auto"/>
+            </w:tcBorders>
+          </w:tcPr>
+          <w:p>
+            <w:pPr>
+              <w:tabs>
+                <w:tab w:val="left" w:pos="2160"/>
+                <w:tab w:val="right" w:pos="4320"/>
+                <w:tab w:val="left" w:pos="4500"/>
+                <w:tab w:val="right" w:pos="9360"/>
+              </w:tabs>
+              <w:jc w:val="center"/>
+            </w:pPr>
+            <w:r>
+              <w:t>60 - 61</w:t>
+            </w:r>
+          </w:p>
+        </w:tc>
+        <w:tc>
+          <w:tcPr>
+            <w:tcW w:w="2178" w:type="dxa"/>
+            <w:tcBorders>
+              <w:top w:val="single" w:sz="4" w:space="0" w:color="auto"/>
+              <w:left w:val="single" w:sz="4" w:space="0" w:color="auto"/>
+              <w:bottom w:val="single" w:sz="4" w:space="0" w:color="auto"/>
+              <w:right w:val="single" w:sz="4" w:space="0" w:color="auto"/>
+            </w:tcBorders>
+          </w:tcPr>
+          <w:p>
+            <w:pPr>
+              <w:tabs>
+                <w:tab w:val="left" w:pos="2160"/>
+                <w:tab w:val="right" w:pos="4320"/>
+                <w:tab w:val="left" w:pos="4500"/>
+                <w:tab w:val="right" w:pos="9360"/>
+              </w:tabs>
+              <w:jc w:val="center"/>
+            </w:pPr>
+            <w:r>
+              <w:t>62 – 67</w:t>
+            </w:r>
+          </w:p>
+        </w:tc>
+        <w:tc>
+          <w:tcPr>
+            <w:tcW w:w="1332" w:type="dxa"/>
+            <w:tcBorders>
+              <w:top w:val="single" w:sz="4" w:space="0" w:color="auto"/>
+              <w:left w:val="single" w:sz="4" w:space="0" w:color="auto"/>
+              <w:bottom w:val="single" w:sz="4" w:space="0" w:color="auto"/>
+            </w:tcBorders>
+          </w:tcPr>
+          <w:p>
+            <w:pPr>
+              <w:tabs>
+                <w:tab w:val="left" w:pos="2160"/>
+                <w:tab w:val="right" w:pos="4320"/>
+                <w:tab w:val="left" w:pos="4500"/>
+                <w:tab w:val="right" w:pos="9360"/>
+              </w:tabs>
+              <w:jc w:val="center"/>
+            </w:pPr>
+            <w:r>
+              <w:t>68 - 69</w:t>
+            </w:r>
+          </w:p>
+        </w:tc>
+      </w:tr>
+      <w:tr>
+        <w:tc>
+          <w:tcPr>
+            <w:tcW w:w="3150" w:type="dxa"/>
+            <w:tcBorders>
+              <w:top w:val="single" w:sz="4" w:space="0" w:color="auto"/>
+              <w:bottom w:val="single" w:sz="4" w:space="0" w:color="auto"/>
+              <w:right w:val="single" w:sz="4" w:space="0" w:color="auto"/>
+            </w:tcBorders>
+          </w:tcPr>
+          <w:p>
+            <w:pPr>
+              <w:tabs>
+                <w:tab w:val="left" w:pos="2160"/>
+                <w:tab w:val="right" w:pos="4320"/>
+                <w:tab w:val="left" w:pos="4500"/>
+                <w:tab w:val="right" w:pos="9360"/>
+              </w:tabs>
+              <w:jc w:val="center"/>
+              <w:rPr>
+                <w:b/>
+                <w:bCs/>
+                <w:i/>
+                <w:iCs/>
+              </w:rPr>
+            </w:pPr>
+            <w:r>
+              <w:rPr>
+                <w:b/>
+                <w:bCs/>
+                <w:i/>
+                <w:iCs/>
+              </w:rPr>
+              <w:t>F</w:t>
+            </w:r>
+          </w:p>
+        </w:tc>
+        <w:tc>
+          <w:tcPr>
+            <w:tcW w:w="5940" w:type="dxa"/>
+            <w:gridSpan w:val="3"/>
+            <w:tcBorders>
+              <w:top w:val="single" w:sz="4" w:space="0" w:color="auto"/>
+              <w:left w:val="single" w:sz="4" w:space="0" w:color="auto"/>
+              <w:bottom w:val="single" w:sz="4" w:space="0" w:color="auto"/>
+            </w:tcBorders>
+          </w:tcPr>
+          <w:p>
+            <w:pPr>
+              <w:tabs>
+                <w:tab w:val="left" w:pos="2160"/>
+                <w:tab w:val="right" w:pos="4320"/>
+                <w:tab w:val="left" w:pos="4500"/>
+                <w:tab w:val="right" w:pos="9360"/>
+              </w:tabs>
+              <w:jc w:val="center"/>
+            </w:pPr>
+            <w:r>
+              <w:t>Below 60</w:t>
+            </w:r>
+          </w:p>
+        </w:tc>
+      </w:tr>
+    </w:tbl>
+    <w:p>
+      <w:pPr>
+        <w:rPr>
+          <w:rFonts w:eastAsia="Times New Roman"/>
+          <w:lang w:val="en"/>
+        </w:rPr>
+      </w:pPr>
     </w:p>
     <w:p>
       <w:pPr>
-        <w:pStyle w:val="NormalWeb"/>
-        <w:rPr>
-          <w:lang w:val="en"/>
-        </w:rPr>
-      </w:pPr>
-      <w:r>
-        <w:rPr>
-          <w:lang w:val="en"/>
-        </w:rPr>
-        <w:t>Grades are determined using a straight percentage (not a curve of any kind): 90% is an A, 80% a B, 70% C, 67% C-/P, 60% D, 0-59% F/N. A minimum of 97% is required for the grade of A+.</w:t>
-      </w:r>
+        <w:rPr>
+          <w:rFonts w:eastAsia="Times New Roman"/>
+          <w:b/>
+          <w:lang w:val="en"/>
+        </w:rPr>
+      </w:pPr>
     </w:p>
     <w:p>
       <w:pPr>
         <w:rPr>
           <w:rFonts w:eastAsia="Times New Roman"/>
-          <w:lang w:val="en"/>
-        </w:rPr>
-      </w:pPr>
-      <w:r>
-        <w:rPr>
-          <w:rFonts w:eastAsia="Times New Roman"/>
-          <w:noProof/>
-          <w:lang w:val="en"/>
-        </w:rPr>
-        <w:pict w14:anchorId="3AA039CF">
-          <v:rect id="_x0000_i1029" alt="" style="width:468pt;height:.05pt;mso-width-percent:0;mso-height-percent:0;mso-width-percent:0;mso-height-percent:0" o:hrstd="t" o:hr="t" fillcolor="#a0a0a0" stroked="f"/>
-        </w:pict>
+          <w:b/>
+          <w:lang w:val="en"/>
+        </w:rPr>
+      </w:pPr>
+      <w:r>
+        <w:rPr>
+          <w:rFonts w:eastAsia="Times New Roman"/>
+          <w:b/>
+          <w:lang w:val="en"/>
+        </w:rPr>
+        <w:t>Lab Assignments</w:t>
       </w:r>
     </w:p>
     <w:p>
       <w:pPr>
         <w:rPr>
           <w:rFonts w:eastAsia="Times New Roman"/>
+          <w:b/>
+          <w:lang w:val="en"/>
+        </w:rPr>
+      </w:pPr>
+    </w:p>
+    <w:tbl>
+      <w:tblPr>
+        <w:tblStyle w:val="TableGrid"/>
+        <w:tblW w:w="0" w:type="auto"/>
+        <w:tblLook w:val="04A0" w:firstRow="1" w:lastRow="0" w:firstColumn="1" w:lastColumn="0" w:noHBand="0" w:noVBand="1"/>
+      </w:tblPr>
+      <w:tblGrid>
+        <w:gridCol w:w="336"/>
+        <w:gridCol w:w="2179"/>
+        <w:gridCol w:w="6835"/>
+      </w:tblGrid>
+      <w:tr>
+        <w:tc>
+          <w:tcPr>
+            <w:tcW w:w="336" w:type="dxa"/>
+          </w:tcPr>
+          <w:p>
+            <w:pPr>
+              <w:rPr>
+                <w:rFonts w:eastAsia="Times New Roman"/>
+                <w:b/>
+                <w:lang w:val="en"/>
+              </w:rPr>
+            </w:pPr>
+          </w:p>
+        </w:tc>
+        <w:tc>
+          <w:tcPr>
+            <w:tcW w:w="2179" w:type="dxa"/>
+          </w:tcPr>
+          <w:p>
+            <w:pPr>
+              <w:rPr>
+                <w:rFonts w:eastAsia="Times New Roman"/>
+                <w:b/>
+                <w:lang w:val="en"/>
+              </w:rPr>
+            </w:pPr>
+            <w:r>
+              <w:rPr>
+                <w:rFonts w:eastAsia="Times New Roman"/>
+                <w:b/>
+                <w:lang w:val="en"/>
+              </w:rPr>
+              <w:t>Title</w:t>
+            </w:r>
+          </w:p>
+        </w:tc>
+        <w:tc>
+          <w:tcPr>
+            <w:tcW w:w="6835" w:type="dxa"/>
+          </w:tcPr>
+          <w:p>
+            <w:pPr>
+              <w:rPr>
+                <w:rFonts w:eastAsia="Times New Roman"/>
+                <w:b/>
+                <w:lang w:val="en"/>
+              </w:rPr>
+            </w:pPr>
+            <w:r>
+              <w:rPr>
+                <w:rFonts w:eastAsia="Times New Roman"/>
+                <w:b/>
+                <w:lang w:val="en"/>
+              </w:rPr>
+              <w:t>Objectives</w:t>
+            </w:r>
+          </w:p>
+        </w:tc>
+      </w:tr>
+      <w:tr>
+        <w:tc>
+          <w:tcPr>
+            <w:tcW w:w="336" w:type="dxa"/>
+          </w:tcPr>
+          <w:p>
+            <w:pPr>
+              <w:rPr>
+                <w:rFonts w:eastAsia="Times New Roman"/>
+                <w:b/>
+                <w:lang w:val="en"/>
+              </w:rPr>
+            </w:pPr>
+            <w:r>
+              <w:rPr>
+                <w:rFonts w:eastAsia="Times New Roman"/>
+                <w:b/>
+                <w:lang w:val="en"/>
+              </w:rPr>
+              <w:t>1</w:t>
+            </w:r>
+          </w:p>
+        </w:tc>
+        <w:tc>
+          <w:tcPr>
+            <w:tcW w:w="2179" w:type="dxa"/>
+          </w:tcPr>
+          <w:p>
+            <w:pPr>
+              <w:rPr>
+                <w:rFonts w:eastAsia="Times New Roman"/>
+                <w:lang w:val="en"/>
+              </w:rPr>
+            </w:pPr>
+            <w:r>
+              <w:rPr>
+                <w:rFonts w:eastAsia="Times New Roman"/>
+                <w:lang w:val="en"/>
+              </w:rPr>
+              <w:t>Click Counter</w:t>
+            </w:r>
+          </w:p>
+        </w:tc>
+        <w:tc>
+          <w:tcPr>
+            <w:tcW w:w="6835" w:type="dxa"/>
+          </w:tcPr>
+          <w:p>
+            <w:pPr>
+              <w:rPr>
+                <w:rFonts w:eastAsia="Times New Roman"/>
+                <w:lang w:val="en"/>
+              </w:rPr>
+            </w:pPr>
+            <w:r>
+              <w:rPr>
+                <w:rFonts w:eastAsia="Times New Roman"/>
+                <w:lang w:val="en"/>
+              </w:rPr>
+              <w:t xml:space="preserve">Android studio, emulator, </w:t>
+            </w:r>
+            <w:r>
+              <w:rPr>
+                <w:rFonts w:eastAsia="Times New Roman"/>
+                <w:lang w:val="en"/>
+              </w:rPr>
+              <w:t xml:space="preserve">xml </w:t>
+            </w:r>
+            <w:r>
+              <w:rPr>
+                <w:rFonts w:eastAsia="Times New Roman"/>
+                <w:lang w:val="en"/>
+              </w:rPr>
+              <w:t>layouts, widgets</w:t>
+            </w:r>
+            <w:r>
+              <w:rPr>
+                <w:rFonts w:eastAsia="Times New Roman"/>
+                <w:lang w:val="en"/>
+              </w:rPr>
+              <w:t>, event handler</w:t>
+            </w:r>
+          </w:p>
+        </w:tc>
+      </w:tr>
+      <w:tr>
+        <w:tc>
+          <w:tcPr>
+            <w:tcW w:w="336" w:type="dxa"/>
+          </w:tcPr>
+          <w:p>
+            <w:pPr>
+              <w:rPr>
+                <w:rFonts w:eastAsia="Times New Roman"/>
+                <w:b/>
+                <w:lang w:val="en"/>
+              </w:rPr>
+            </w:pPr>
+            <w:r>
+              <w:rPr>
+                <w:rFonts w:eastAsia="Times New Roman"/>
+                <w:b/>
+                <w:lang w:val="en"/>
+              </w:rPr>
+              <w:t>2</w:t>
+            </w:r>
+          </w:p>
+        </w:tc>
+        <w:tc>
+          <w:tcPr>
+            <w:tcW w:w="2179" w:type="dxa"/>
+          </w:tcPr>
+          <w:p>
+            <w:pPr>
+              <w:rPr>
+                <w:rFonts w:eastAsia="Times New Roman"/>
+                <w:lang w:val="en"/>
+              </w:rPr>
+            </w:pPr>
+            <w:r>
+              <w:rPr>
+                <w:rFonts w:eastAsia="Times New Roman"/>
+                <w:lang w:val="en"/>
+              </w:rPr>
+              <w:t>Pig Game v1</w:t>
+            </w:r>
+          </w:p>
+        </w:tc>
+        <w:tc>
+          <w:tcPr>
+            <w:tcW w:w="6835" w:type="dxa"/>
+          </w:tcPr>
+          <w:p>
+            <w:pPr>
+              <w:rPr>
+                <w:rFonts w:eastAsia="Times New Roman"/>
+                <w:lang w:val="en"/>
+              </w:rPr>
+            </w:pPr>
+            <w:r>
+              <w:rPr>
+                <w:rFonts w:eastAsia="Times New Roman"/>
+                <w:lang w:val="en"/>
+              </w:rPr>
+              <w:t>Constraint layout, separation of concerns, s</w:t>
+            </w:r>
+            <w:r>
+              <w:rPr>
+                <w:rFonts w:eastAsia="Times New Roman"/>
+                <w:lang w:val="en"/>
+              </w:rPr>
+              <w:t>av</w:t>
+            </w:r>
+            <w:r>
+              <w:rPr>
+                <w:rFonts w:eastAsia="Times New Roman"/>
+                <w:lang w:val="en"/>
+              </w:rPr>
+              <w:t>ing</w:t>
+            </w:r>
+            <w:r>
+              <w:rPr>
+                <w:rFonts w:eastAsia="Times New Roman"/>
+                <w:lang w:val="en"/>
+              </w:rPr>
+              <w:t xml:space="preserve"> state</w:t>
+            </w:r>
+          </w:p>
+        </w:tc>
+      </w:tr>
+      <w:tr>
+        <w:tc>
+          <w:tcPr>
+            <w:tcW w:w="336" w:type="dxa"/>
+          </w:tcPr>
+          <w:p>
+            <w:pPr>
+              <w:rPr>
+                <w:rFonts w:eastAsia="Times New Roman"/>
+                <w:b/>
+                <w:lang w:val="en"/>
+              </w:rPr>
+            </w:pPr>
+            <w:r>
+              <w:rPr>
+                <w:rFonts w:eastAsia="Times New Roman"/>
+                <w:b/>
+                <w:lang w:val="en"/>
+              </w:rPr>
+              <w:t>3</w:t>
+            </w:r>
+          </w:p>
+        </w:tc>
+        <w:tc>
+          <w:tcPr>
+            <w:tcW w:w="2179" w:type="dxa"/>
+          </w:tcPr>
+          <w:p>
+            <w:pPr>
+              <w:rPr>
+                <w:rFonts w:eastAsia="Times New Roman"/>
+                <w:lang w:val="en"/>
+              </w:rPr>
+            </w:pPr>
+            <w:r>
+              <w:rPr>
+                <w:rFonts w:eastAsia="Times New Roman"/>
+                <w:lang w:val="en"/>
+              </w:rPr>
+              <w:t>Pig Game v2</w:t>
+            </w:r>
+          </w:p>
+        </w:tc>
+        <w:tc>
+          <w:tcPr>
+            <w:tcW w:w="6835" w:type="dxa"/>
+          </w:tcPr>
+          <w:p>
+            <w:pPr>
+              <w:rPr>
+                <w:rFonts w:eastAsia="Times New Roman"/>
+                <w:lang w:val="en"/>
+              </w:rPr>
+            </w:pPr>
+            <w:r>
+              <w:rPr>
+                <w:rFonts w:eastAsia="Times New Roman"/>
+                <w:lang w:val="en"/>
+              </w:rPr>
+              <w:t>Changing</w:t>
+            </w:r>
+            <w:r>
+              <w:rPr>
+                <w:rFonts w:eastAsia="Times New Roman"/>
+                <w:lang w:val="en"/>
+              </w:rPr>
+              <w:t xml:space="preserve"> </w:t>
+            </w:r>
+            <w:r>
+              <w:rPr>
+                <w:rFonts w:eastAsia="Times New Roman"/>
+                <w:lang w:val="en"/>
+              </w:rPr>
+              <w:t>l</w:t>
+            </w:r>
+            <w:r>
+              <w:rPr>
+                <w:rFonts w:eastAsia="Times New Roman"/>
+                <w:lang w:val="en"/>
+              </w:rPr>
+              <w:t>ayout</w:t>
+            </w:r>
+            <w:r>
+              <w:rPr>
+                <w:rFonts w:eastAsia="Times New Roman"/>
+                <w:lang w:val="en"/>
+              </w:rPr>
+              <w:t>s with orientation</w:t>
+            </w:r>
+            <w:r>
+              <w:rPr>
+                <w:rFonts w:eastAsia="Times New Roman"/>
+                <w:lang w:val="en"/>
+              </w:rPr>
+              <w:t xml:space="preserve">, </w:t>
+            </w:r>
+            <w:r>
+              <w:rPr>
+                <w:rFonts w:eastAsia="Times New Roman"/>
+                <w:lang w:val="en"/>
+              </w:rPr>
+              <w:t>m</w:t>
+            </w:r>
+            <w:r>
+              <w:rPr>
+                <w:rFonts w:eastAsia="Times New Roman"/>
+                <w:lang w:val="en"/>
+              </w:rPr>
+              <w:t>enu</w:t>
+            </w:r>
+            <w:r>
+              <w:rPr>
+                <w:rFonts w:eastAsia="Times New Roman"/>
+                <w:lang w:val="en"/>
+              </w:rPr>
+              <w:t>s</w:t>
+            </w:r>
+            <w:r>
+              <w:rPr>
+                <w:rFonts w:eastAsia="Times New Roman"/>
+                <w:lang w:val="en"/>
+              </w:rPr>
+              <w:t xml:space="preserve">, </w:t>
+            </w:r>
+            <w:proofErr w:type="spellStart"/>
+            <w:r>
+              <w:rPr>
+                <w:rFonts w:eastAsia="Times New Roman"/>
+                <w:lang w:val="en"/>
+              </w:rPr>
+              <w:t>PreferenceFragment</w:t>
+            </w:r>
+            <w:proofErr w:type="spellEnd"/>
+            <w:r>
+              <w:rPr>
+                <w:rFonts w:eastAsia="Times New Roman"/>
+                <w:lang w:val="en"/>
+              </w:rPr>
+              <w:t xml:space="preserve"> / </w:t>
+            </w:r>
+            <w:proofErr w:type="spellStart"/>
+            <w:r>
+              <w:rPr>
+                <w:rFonts w:eastAsia="Times New Roman"/>
+                <w:lang w:val="en"/>
+              </w:rPr>
+              <w:t>PreferenceActivity</w:t>
+            </w:r>
+            <w:proofErr w:type="spellEnd"/>
+            <w:r>
+              <w:rPr>
+                <w:rFonts w:eastAsia="Times New Roman"/>
+                <w:lang w:val="en"/>
+              </w:rPr>
+              <w:t>, saving state</w:t>
+            </w:r>
+          </w:p>
+        </w:tc>
+      </w:tr>
+      <w:tr>
+        <w:tc>
+          <w:tcPr>
+            <w:tcW w:w="336" w:type="dxa"/>
+          </w:tcPr>
+          <w:p>
+            <w:pPr>
+              <w:rPr>
+                <w:rFonts w:eastAsia="Times New Roman"/>
+                <w:b/>
+                <w:lang w:val="en"/>
+              </w:rPr>
+            </w:pPr>
+            <w:r>
+              <w:rPr>
+                <w:rFonts w:eastAsia="Times New Roman"/>
+                <w:b/>
+                <w:lang w:val="en"/>
+              </w:rPr>
+              <w:t>4</w:t>
+            </w:r>
+          </w:p>
+        </w:tc>
+        <w:tc>
+          <w:tcPr>
+            <w:tcW w:w="2179" w:type="dxa"/>
+          </w:tcPr>
+          <w:p>
+            <w:pPr>
+              <w:rPr>
+                <w:rFonts w:eastAsia="Times New Roman"/>
+                <w:lang w:val="en"/>
+              </w:rPr>
+            </w:pPr>
+            <w:r>
+              <w:rPr>
+                <w:rFonts w:eastAsia="Times New Roman"/>
+                <w:lang w:val="en"/>
+              </w:rPr>
+              <w:t>Pig Game v3</w:t>
+            </w:r>
+          </w:p>
+        </w:tc>
+        <w:tc>
+          <w:tcPr>
+            <w:tcW w:w="6835" w:type="dxa"/>
+          </w:tcPr>
+          <w:p>
+            <w:pPr>
+              <w:rPr>
+                <w:rFonts w:eastAsia="Times New Roman"/>
+                <w:lang w:val="en"/>
+              </w:rPr>
+            </w:pPr>
+            <w:r>
+              <w:rPr>
+                <w:rFonts w:eastAsia="Times New Roman"/>
+                <w:lang w:val="en"/>
+              </w:rPr>
+              <w:t>Multiple activities, f</w:t>
+            </w:r>
+            <w:r>
+              <w:rPr>
+                <w:rFonts w:eastAsia="Times New Roman"/>
+                <w:lang w:val="en"/>
+              </w:rPr>
+              <w:t>ragments</w:t>
+            </w:r>
+            <w:r>
+              <w:rPr>
+                <w:rFonts w:eastAsia="Times New Roman"/>
+                <w:lang w:val="en"/>
+              </w:rPr>
+              <w:t>, accessing objects in another activity or fragment</w:t>
+            </w:r>
+          </w:p>
+        </w:tc>
+      </w:tr>
+      <w:tr>
+        <w:tc>
+          <w:tcPr>
+            <w:tcW w:w="336" w:type="dxa"/>
+          </w:tcPr>
+          <w:p>
+            <w:pPr>
+              <w:rPr>
+                <w:rFonts w:eastAsia="Times New Roman"/>
+                <w:b/>
+                <w:lang w:val="en"/>
+              </w:rPr>
+            </w:pPr>
+            <w:r>
+              <w:rPr>
+                <w:rFonts w:eastAsia="Times New Roman"/>
+                <w:b/>
+                <w:lang w:val="en"/>
+              </w:rPr>
+              <w:t>5</w:t>
+            </w:r>
+          </w:p>
+        </w:tc>
+        <w:tc>
+          <w:tcPr>
+            <w:tcW w:w="2179" w:type="dxa"/>
+          </w:tcPr>
+          <w:p>
+            <w:pPr>
+              <w:rPr>
+                <w:rFonts w:eastAsia="Times New Roman"/>
+                <w:lang w:val="en"/>
+              </w:rPr>
+            </w:pPr>
+            <w:r>
+              <w:rPr>
+                <w:rFonts w:eastAsia="Times New Roman"/>
+                <w:lang w:val="en"/>
+              </w:rPr>
+              <w:t>Tide Prediction v1</w:t>
+            </w:r>
+          </w:p>
+        </w:tc>
+        <w:tc>
+          <w:tcPr>
+            <w:tcW w:w="6835" w:type="dxa"/>
+          </w:tcPr>
+          <w:p>
+            <w:pPr>
+              <w:rPr>
+                <w:rFonts w:eastAsia="Times New Roman"/>
+                <w:lang w:val="en"/>
+              </w:rPr>
+            </w:pPr>
+            <w:proofErr w:type="spellStart"/>
+            <w:r>
+              <w:rPr>
+                <w:rFonts w:eastAsia="Times New Roman"/>
+                <w:lang w:val="en"/>
+              </w:rPr>
+              <w:t>List</w:t>
+            </w:r>
+            <w:r>
+              <w:rPr>
+                <w:rFonts w:eastAsia="Times New Roman"/>
+                <w:lang w:val="en"/>
+              </w:rPr>
+              <w:t>V</w:t>
+            </w:r>
+            <w:r>
+              <w:rPr>
+                <w:rFonts w:eastAsia="Times New Roman"/>
+                <w:lang w:val="en"/>
+              </w:rPr>
+              <w:t>iew</w:t>
+            </w:r>
+            <w:r>
+              <w:rPr>
+                <w:rFonts w:eastAsia="Times New Roman"/>
+                <w:lang w:val="en"/>
+              </w:rPr>
+              <w:t>s</w:t>
+            </w:r>
+            <w:proofErr w:type="spellEnd"/>
+            <w:r>
+              <w:rPr>
+                <w:rFonts w:eastAsia="Times New Roman"/>
+                <w:lang w:val="en"/>
+              </w:rPr>
+              <w:t>, list adapters, parsing an XML file</w:t>
+            </w:r>
+          </w:p>
+        </w:tc>
+      </w:tr>
+      <w:tr>
+        <w:tc>
+          <w:tcPr>
+            <w:tcW w:w="336" w:type="dxa"/>
+          </w:tcPr>
+          <w:p>
+            <w:pPr>
+              <w:rPr>
+                <w:rFonts w:eastAsia="Times New Roman"/>
+                <w:b/>
+                <w:lang w:val="en"/>
+              </w:rPr>
+            </w:pPr>
+            <w:r>
+              <w:rPr>
+                <w:rFonts w:eastAsia="Times New Roman"/>
+                <w:b/>
+                <w:lang w:val="en"/>
+              </w:rPr>
+              <w:t>6</w:t>
+            </w:r>
+          </w:p>
+        </w:tc>
+        <w:tc>
+          <w:tcPr>
+            <w:tcW w:w="2179" w:type="dxa"/>
+          </w:tcPr>
+          <w:p>
+            <w:pPr>
+              <w:rPr>
+                <w:rFonts w:eastAsia="Times New Roman"/>
+                <w:lang w:val="en"/>
+              </w:rPr>
+            </w:pPr>
+            <w:r>
+              <w:rPr>
+                <w:rFonts w:eastAsia="Times New Roman"/>
+                <w:lang w:val="en"/>
+              </w:rPr>
+              <w:t>Tide Prediction v2</w:t>
+            </w:r>
+          </w:p>
+        </w:tc>
+        <w:tc>
+          <w:tcPr>
+            <w:tcW w:w="6835" w:type="dxa"/>
+          </w:tcPr>
+          <w:p>
+            <w:pPr>
+              <w:rPr>
+                <w:rFonts w:eastAsia="Times New Roman"/>
+                <w:lang w:val="en"/>
+              </w:rPr>
+            </w:pPr>
+            <w:r>
+              <w:rPr>
+                <w:rFonts w:eastAsia="Times New Roman"/>
+                <w:lang w:val="en"/>
+              </w:rPr>
+              <w:t>SQLite database</w:t>
+            </w:r>
+            <w:r>
+              <w:rPr>
+                <w:rFonts w:eastAsia="Times New Roman"/>
+                <w:lang w:val="en"/>
+              </w:rPr>
+              <w:t xml:space="preserve">, cursor adapter for </w:t>
+            </w:r>
+            <w:proofErr w:type="spellStart"/>
+            <w:r>
+              <w:rPr>
+                <w:rFonts w:eastAsia="Times New Roman"/>
+                <w:lang w:val="en"/>
+              </w:rPr>
+              <w:t>ListViews</w:t>
+            </w:r>
+            <w:proofErr w:type="spellEnd"/>
+          </w:p>
+        </w:tc>
+      </w:tr>
+      <w:tr>
+        <w:tc>
+          <w:tcPr>
+            <w:tcW w:w="336" w:type="dxa"/>
+          </w:tcPr>
+          <w:p>
+            <w:pPr>
+              <w:rPr>
+                <w:rFonts w:eastAsia="Times New Roman"/>
+                <w:b/>
+                <w:lang w:val="en"/>
+              </w:rPr>
+            </w:pPr>
+            <w:r>
+              <w:rPr>
+                <w:rFonts w:eastAsia="Times New Roman"/>
+                <w:b/>
+                <w:lang w:val="en"/>
+              </w:rPr>
+              <w:t>7</w:t>
+            </w:r>
+          </w:p>
+        </w:tc>
+        <w:tc>
+          <w:tcPr>
+            <w:tcW w:w="2179" w:type="dxa"/>
+          </w:tcPr>
+          <w:p>
+            <w:pPr>
+              <w:rPr>
+                <w:rFonts w:eastAsia="Times New Roman"/>
+                <w:lang w:val="en"/>
+              </w:rPr>
+            </w:pPr>
+            <w:r>
+              <w:rPr>
+                <w:rFonts w:eastAsia="Times New Roman"/>
+                <w:lang w:val="en"/>
+              </w:rPr>
+              <w:t>Tide Prediction v3</w:t>
+            </w:r>
+          </w:p>
+        </w:tc>
+        <w:tc>
+          <w:tcPr>
+            <w:tcW w:w="6835" w:type="dxa"/>
+          </w:tcPr>
+          <w:p>
+            <w:pPr>
+              <w:rPr>
+                <w:rFonts w:eastAsia="Times New Roman"/>
+                <w:lang w:val="en"/>
+              </w:rPr>
+            </w:pPr>
+            <w:r>
+              <w:rPr>
+                <w:rFonts w:eastAsia="Times New Roman"/>
+                <w:lang w:val="en"/>
+              </w:rPr>
+              <w:t xml:space="preserve">Consuming a </w:t>
+            </w:r>
+            <w:r>
+              <w:rPr>
+                <w:rFonts w:eastAsia="Times New Roman"/>
+                <w:lang w:val="en"/>
+              </w:rPr>
+              <w:t>REST service</w:t>
+            </w:r>
+            <w:r>
+              <w:rPr>
+                <w:rFonts w:eastAsia="Times New Roman"/>
+                <w:lang w:val="en"/>
+              </w:rPr>
+              <w:t xml:space="preserve">, </w:t>
+            </w:r>
+            <w:proofErr w:type="spellStart"/>
+            <w:r>
+              <w:rPr>
+                <w:rFonts w:eastAsia="Times New Roman"/>
+                <w:lang w:val="en"/>
+              </w:rPr>
+              <w:t>AsynchTask</w:t>
+            </w:r>
+            <w:proofErr w:type="spellEnd"/>
+          </w:p>
+        </w:tc>
+      </w:tr>
+      <w:tr>
+        <w:tc>
+          <w:tcPr>
+            <w:tcW w:w="336" w:type="dxa"/>
+          </w:tcPr>
+          <w:p>
+            <w:pPr>
+              <w:rPr>
+                <w:rFonts w:eastAsia="Times New Roman"/>
+                <w:b/>
+                <w:lang w:val="en"/>
+              </w:rPr>
+            </w:pPr>
+            <w:r>
+              <w:rPr>
+                <w:rFonts w:eastAsia="Times New Roman"/>
+                <w:b/>
+                <w:lang w:val="en"/>
+              </w:rPr>
+              <w:t>8</w:t>
+            </w:r>
+          </w:p>
+        </w:tc>
+        <w:tc>
+          <w:tcPr>
+            <w:tcW w:w="2179" w:type="dxa"/>
+          </w:tcPr>
+          <w:p>
+            <w:pPr>
+              <w:rPr>
+                <w:rFonts w:eastAsia="Times New Roman"/>
+                <w:lang w:val="en"/>
+              </w:rPr>
+            </w:pPr>
+            <w:r>
+              <w:rPr>
+                <w:rFonts w:eastAsia="Times New Roman"/>
+                <w:lang w:val="en"/>
+              </w:rPr>
+              <w:t>Tide Prediction v4</w:t>
+            </w:r>
+          </w:p>
+        </w:tc>
+        <w:tc>
+          <w:tcPr>
+            <w:tcW w:w="6835" w:type="dxa"/>
+          </w:tcPr>
+          <w:p>
+            <w:pPr>
+              <w:rPr>
+                <w:rFonts w:eastAsia="Times New Roman"/>
+                <w:lang w:val="en"/>
+              </w:rPr>
+            </w:pPr>
+            <w:r>
+              <w:rPr>
+                <w:rFonts w:eastAsia="Times New Roman"/>
+                <w:lang w:val="en"/>
+              </w:rPr>
+              <w:t>Geolocation</w:t>
+            </w:r>
+            <w:r>
+              <w:rPr>
+                <w:rFonts w:eastAsia="Times New Roman"/>
+                <w:lang w:val="en"/>
+              </w:rPr>
+              <w:t xml:space="preserve"> (optional, extra credit)</w:t>
+            </w:r>
+          </w:p>
+        </w:tc>
+      </w:tr>
+    </w:tbl>
+    <w:p>
+      <w:pPr>
+        <w:rPr>
+          <w:rFonts w:eastAsia="Times New Roman"/>
+          <w:b/>
           <w:lang w:val="en"/>
         </w:rPr>
       </w:pPr>
@@ -933,16 +2405,16 @@
       <w:pPr>
         <w:rPr>
           <w:rFonts w:eastAsia="Times New Roman"/>
+          <w:lang w:val="en"/>
+        </w:rPr>
+      </w:pPr>
+      <w:r>
+        <w:rPr>
+          <w:rFonts w:eastAsia="Times New Roman"/>
           <w:b/>
           <w:lang w:val="en"/>
         </w:rPr>
-      </w:pPr>
-      <w:r>
-        <w:rPr>
-          <w:rFonts w:eastAsia="Times New Roman"/>
-          <w:b/>
-          <w:lang w:val="en"/>
-        </w:rPr>
+        <w:lastRenderedPageBreak/>
         <w:t xml:space="preserve">Programming </w:t>
       </w:r>
       <w:r>
@@ -1321,77 +2793,36 @@
     </w:p>
     <w:p>
       <w:pPr>
-        <w:pStyle w:val="Heading3"/>
-        <w:rPr>
-          <w:rFonts w:eastAsia="Times New Roman"/>
-          <w:lang w:val="en"/>
-        </w:rPr>
-      </w:pPr>
-      <w:r>
-        <w:rPr>
-          <w:rFonts w:eastAsia="Times New Roman"/>
-          <w:lang w:val="en"/>
-        </w:rPr>
-        <w:t>Significant Dates</w:t>
+        <w:rPr>
+          <w:rFonts w:eastAsia="Times New Roman"/>
+          <w:lang w:val="en"/>
+        </w:rPr>
+      </w:pPr>
+      <w:r>
+        <w:rPr>
+          <w:rFonts w:eastAsia="Times New Roman"/>
+          <w:noProof/>
+          <w:lang w:val="en"/>
+        </w:rPr>
+        <w:pict w14:anchorId="50114F6D">
+          <v:rect id="_x0000_i1034" alt="" style="width:468pt;height:.05pt;mso-width-percent:0;mso-height-percent:0;mso-width-percent:0;mso-height-percent:0" o:hrstd="t" o:hr="t" fillcolor="#a0a0a0" stroked="f"/>
+        </w:pict>
       </w:r>
     </w:p>
     <w:p>
       <w:pPr>
-        <w:pStyle w:val="NormalWeb"/>
-        <w:rPr>
-          <w:lang w:val="en"/>
-        </w:rPr>
-      </w:pPr>
-      <w:r>
-        <w:rPr>
-          <w:rStyle w:val="Strong"/>
-          <w:lang w:val="en"/>
-        </w:rPr>
-        <w:t>Independence Day Holiday:</w:t>
-      </w:r>
-      <w:r>
-        <w:rPr>
-          <w:lang w:val="en"/>
-        </w:rPr>
-        <w:t xml:space="preserve"> </w:t>
-      </w:r>
-      <w:r>
-        <w:rPr>
-          <w:lang w:val="en"/>
-        </w:rPr>
-        <w:t>Tuesday</w:t>
-      </w:r>
-      <w:r>
-        <w:rPr>
-          <w:lang w:val="en"/>
-        </w:rPr>
-        <w:t>, July 4;</w:t>
-      </w:r>
-      <w:r>
-        <w:rPr>
-          <w:lang w:val="en"/>
-        </w:rPr>
-        <w:t xml:space="preserve"> </w:t>
-      </w:r>
-      <w:proofErr w:type="gramStart"/>
-      <w:r>
-        <w:rPr>
-          <w:lang w:val="en"/>
-        </w:rPr>
-        <w:t>Independence day</w:t>
-      </w:r>
-      <w:proofErr w:type="gramEnd"/>
-      <w:r>
-        <w:rPr>
-          <w:lang w:val="en"/>
-        </w:rPr>
-        <w:t xml:space="preserve"> holiday, no class</w:t>
-      </w:r>
-      <w:r>
-        <w:rPr>
-          <w:lang w:val="en"/>
-        </w:rPr>
-        <w:t>.</w:t>
+        <w:pStyle w:val="Heading3"/>
+        <w:rPr>
+          <w:rFonts w:eastAsia="Times New Roman"/>
+          <w:lang w:val="en"/>
+        </w:rPr>
+      </w:pPr>
+      <w:r>
+        <w:rPr>
+          <w:rFonts w:eastAsia="Times New Roman"/>
+          <w:lang w:val="en"/>
+        </w:rPr>
+        <w:t>Significant Dates</w:t>
       </w:r>
     </w:p>
     <w:p>
@@ -1406,61 +2837,116 @@
           <w:rStyle w:val="Strong"/>
           <w:lang w:val="en"/>
         </w:rPr>
-        <w:t xml:space="preserve">Final Project Due: </w:t>
-      </w:r>
-      <w:r>
-        <w:rPr>
-          <w:lang w:val="en"/>
-        </w:rPr>
-        <w:t>Week 4</w:t>
-      </w:r>
-      <w:r>
-        <w:rPr>
-          <w:lang w:val="en"/>
-        </w:rPr>
-        <w:t xml:space="preserve">, </w:t>
-      </w:r>
-      <w:r>
-        <w:rPr>
-          <w:lang w:val="en"/>
-        </w:rPr>
-        <w:t>Friday</w:t>
-      </w:r>
-      <w:r>
-        <w:rPr>
-          <w:lang w:val="en"/>
-        </w:rPr>
-        <w:t xml:space="preserve">, </w:t>
-      </w:r>
-      <w:r>
-        <w:rPr>
-          <w:lang w:val="en"/>
-        </w:rPr>
-        <w:t>July 21</w:t>
-      </w:r>
-      <w:r>
-        <w:rPr>
-          <w:lang w:val="en"/>
-        </w:rPr>
-        <w:t xml:space="preserve">; end of the </w:t>
-      </w:r>
-      <w:proofErr w:type="gramStart"/>
-      <w:r>
-        <w:rPr>
-          <w:lang w:val="en"/>
-        </w:rPr>
-        <w:t>four week</w:t>
-      </w:r>
-      <w:proofErr w:type="gramEnd"/>
-      <w:r>
-        <w:rPr>
-          <w:lang w:val="en"/>
-        </w:rPr>
-        <w:t xml:space="preserve"> term.</w:t>
+        <w:t>Independence Day Holiday:</w:t>
+      </w:r>
+      <w:r>
+        <w:rPr>
+          <w:lang w:val="en"/>
+        </w:rPr>
+        <w:t xml:space="preserve"> </w:t>
+      </w:r>
+      <w:r>
+        <w:rPr>
+          <w:lang w:val="en"/>
+        </w:rPr>
+        <w:t>Tuesday</w:t>
+      </w:r>
+      <w:r>
+        <w:rPr>
+          <w:lang w:val="en"/>
+        </w:rPr>
+        <w:t>, July 4;</w:t>
+      </w:r>
+      <w:r>
+        <w:rPr>
+          <w:lang w:val="en"/>
+        </w:rPr>
+        <w:t xml:space="preserve"> </w:t>
+      </w:r>
+      <w:r>
+        <w:rPr>
+          <w:lang w:val="en"/>
+        </w:rPr>
+        <w:t>Independence Day</w:t>
+      </w:r>
+      <w:r>
+        <w:rPr>
+          <w:lang w:val="en"/>
+        </w:rPr>
+        <w:t xml:space="preserve"> holiday, no class</w:t>
+      </w:r>
+      <w:r>
+        <w:rPr>
+          <w:lang w:val="en"/>
+        </w:rPr>
+        <w:t>.</w:t>
       </w:r>
     </w:p>
     <w:p>
       <w:pPr>
+        <w:pStyle w:val="NormalWeb"/>
+        <w:rPr>
+          <w:lang w:val="en"/>
+        </w:rPr>
+      </w:pPr>
+      <w:r>
+        <w:rPr>
+          <w:rStyle w:val="Strong"/>
+          <w:lang w:val="en"/>
+        </w:rPr>
+        <w:t xml:space="preserve">Final Project Due: </w:t>
+      </w:r>
+      <w:r>
+        <w:rPr>
+          <w:lang w:val="en"/>
+        </w:rPr>
+        <w:t>Week 4</w:t>
+      </w:r>
+      <w:r>
+        <w:rPr>
+          <w:lang w:val="en"/>
+        </w:rPr>
+        <w:t xml:space="preserve">, </w:t>
+      </w:r>
+      <w:r>
+        <w:rPr>
+          <w:lang w:val="en"/>
+        </w:rPr>
+        <w:t>Friday</w:t>
+      </w:r>
+      <w:r>
+        <w:rPr>
+          <w:lang w:val="en"/>
+        </w:rPr>
+        <w:t xml:space="preserve">, </w:t>
+      </w:r>
+      <w:r>
+        <w:rPr>
+          <w:lang w:val="en"/>
+        </w:rPr>
+        <w:t>July 19</w:t>
+      </w:r>
+      <w:r>
+        <w:rPr>
+          <w:lang w:val="en"/>
+        </w:rPr>
+        <w:t xml:space="preserve">; end of the </w:t>
+      </w:r>
+      <w:r>
+        <w:rPr>
+          <w:lang w:val="en"/>
+        </w:rPr>
+        <w:t>four-week</w:t>
+      </w:r>
+      <w:r>
+        <w:rPr>
+          <w:lang w:val="en"/>
+        </w:rPr>
+        <w:t xml:space="preserve"> term.</w:t>
+      </w:r>
+    </w:p>
+    <w:p>
+      <w:pPr>
         <w:rPr>
           <w:rFonts w:eastAsia="Times New Roman"/>
           <w:lang w:val="en"/>
@@ -1473,7 +2959,7 @@
           <w:lang w:val="en"/>
         </w:rPr>
         <w:pict w14:anchorId="56EE6A50">
-          <v:rect id="_x0000_i1030" alt="" style="width:468pt;height:.05pt;mso-width-percent:0;mso-height-percent:0;mso-width-percent:0;mso-height-percent:0" o:hrstd="t" o:hr="t" fillcolor="#a0a0a0" stroked="f"/>
+          <v:rect id="_x0000_i1031" alt="" style="width:468pt;height:.05pt;mso-width-percent:0;mso-height-percent:0;mso-width-percent:0;mso-height-percent:0" o:hrstd="t" o:hr="t" fillcolor="#a0a0a0" stroked="f"/>
         </w:pict>
       </w:r>
     </w:p>
@@ -1552,127 +3038,8 @@
           <w:lang w:val="en"/>
         </w:rPr>
         <w:pict w14:anchorId="1371536F">
-          <v:rect id="_x0000_i1031" alt="" style="width:468pt;height:.05pt;mso-width-percent:0;mso-height-percent:0;mso-width-percent:0;mso-height-percent:0" o:hrstd="t" o:hr="t" fillcolor="#a0a0a0" stroked="f"/>
+          <v:rect id="_x0000_i1032" alt="" style="width:468pt;height:.05pt;mso-width-percent:0;mso-height-percent:0;mso-width-percent:0;mso-height-percent:0" o:hrstd="t" o:hr="t" fillcolor="#a0a0a0" stroked="f"/>
         </w:pict>
-      </w:r>
-    </w:p>
-    <w:p>
-      <w:pPr>
-        <w:pStyle w:val="Heading3"/>
-        <w:rPr>
-          <w:rFonts w:eastAsia="Times New Roman"/>
-          <w:lang w:val="en"/>
-        </w:rPr>
-      </w:pPr>
-      <w:r>
-        <w:rPr>
-          <w:rFonts w:eastAsia="Times New Roman"/>
-          <w:lang w:val="en"/>
-        </w:rPr>
-        <w:t>Class Policies:</w:t>
-      </w:r>
-    </w:p>
-    <w:p>
-      <w:pPr>
-        <w:pStyle w:val="NormalWeb"/>
-        <w:rPr>
-          <w:lang w:val="en"/>
-        </w:rPr>
-      </w:pPr>
-      <w:r>
-        <w:rPr>
-          <w:rStyle w:val="Strong"/>
-          <w:lang w:val="en"/>
-        </w:rPr>
-        <w:t>Attendance:</w:t>
-      </w:r>
-      <w:r>
-        <w:rPr>
-          <w:lang w:val="en"/>
-        </w:rPr>
-        <w:t xml:space="preserve"> It is essential to attend every class session in order to succeed in this course, but no grade will be given for attendance.</w:t>
-      </w:r>
-    </w:p>
-    <w:p>
-      <w:pPr>
-        <w:pStyle w:val="NormalWeb"/>
-        <w:rPr>
-          <w:lang w:val="en"/>
-        </w:rPr>
-      </w:pPr>
-      <w:r>
-        <w:rPr>
-          <w:rStyle w:val="Strong"/>
-          <w:lang w:val="en"/>
-        </w:rPr>
-        <w:t xml:space="preserve">Late Assignments: </w:t>
-      </w:r>
-      <w:r>
-        <w:rPr>
-          <w:rStyle w:val="Strong"/>
-          <w:b w:val="0"/>
-          <w:lang w:val="en"/>
-        </w:rPr>
-        <w:t xml:space="preserve">No late </w:t>
-      </w:r>
-      <w:r>
-        <w:rPr>
-          <w:rStyle w:val="Strong"/>
-          <w:b w:val="0"/>
-          <w:lang w:val="en"/>
-        </w:rPr>
-        <w:t>programming projects</w:t>
-      </w:r>
-      <w:r>
-        <w:rPr>
-          <w:rStyle w:val="Strong"/>
-          <w:b w:val="0"/>
-          <w:lang w:val="en"/>
-        </w:rPr>
-        <w:t xml:space="preserve"> will be accepted, although there will be a quasi-grace period between the due date and the beginning of the first class of the week. Assignments submitted during that time will have 10% deducted from the grade. Assignments won’t be accepted after the beginning of class. </w:t>
-      </w:r>
-      <w:r>
-        <w:rPr>
-          <w:rStyle w:val="Strong"/>
-          <w:b w:val="0"/>
-          <w:lang w:val="en"/>
-        </w:rPr>
-        <w:t>Partial credit will be given for projects that are partially completed.</w:t>
-      </w:r>
-    </w:p>
-    <w:p>
-      <w:pPr>
-        <w:pStyle w:val="NormalWeb"/>
-        <w:rPr>
-          <w:lang w:val="en"/>
-        </w:rPr>
-      </w:pPr>
-      <w:r>
-        <w:rPr>
-          <w:rStyle w:val="Strong"/>
-          <w:lang w:val="en"/>
-        </w:rPr>
-        <w:t>Academic Honesty:</w:t>
-      </w:r>
-      <w:r>
-        <w:rPr>
-          <w:lang w:val="en"/>
-        </w:rPr>
-        <w:t xml:space="preserve"> While students are encouraged to discuss lab assignments and to use each other as resources, each student is responsible for his/her own work. In other </w:t>
-      </w:r>
-      <w:proofErr w:type="gramStart"/>
-      <w:r>
-        <w:rPr>
-          <w:lang w:val="en"/>
-        </w:rPr>
-        <w:t>words</w:t>
-      </w:r>
-      <w:proofErr w:type="gramEnd"/>
-      <w:r>
-        <w:rPr>
-          <w:lang w:val="en"/>
-        </w:rPr>
-        <w:t xml:space="preserve"> you can help each other, but you can’t copy any part of someone else’s work. The end product must be each student’s own individual work.</w:t>
       </w:r>
     </w:p>
     <w:p>
@@ -1708,19 +3075,136 @@
           <w:lang w:val="en"/>
         </w:rPr>
         <w:lastRenderedPageBreak/>
-        <w:t>Schedule (Tentative)</w:t>
+        <w:t>Class Policies:</w:t>
       </w:r>
     </w:p>
     <w:p>
       <w:pPr>
-        <w:rPr>
-          <w:rFonts w:eastAsia="Times New Roman"/>
+        <w:pStyle w:val="NormalWeb"/>
+        <w:rPr>
           <w:lang w:val="en"/>
         </w:rPr>
       </w:pPr>
       <w:r>
         <w:rPr>
           <w:rStyle w:val="Strong"/>
+          <w:lang w:val="en"/>
+        </w:rPr>
+        <w:t>Attendance:</w:t>
+      </w:r>
+      <w:r>
+        <w:rPr>
+          <w:lang w:val="en"/>
+        </w:rPr>
+        <w:t xml:space="preserve"> It is essential to attend every class session in order to succeed in this course, but no grade will be given for attendance.</w:t>
+      </w:r>
+    </w:p>
+    <w:p>
+      <w:pPr>
+        <w:pStyle w:val="NormalWeb"/>
+        <w:rPr>
+          <w:lang w:val="en"/>
+        </w:rPr>
+      </w:pPr>
+      <w:r>
+        <w:rPr>
+          <w:rStyle w:val="Strong"/>
+          <w:lang w:val="en"/>
+        </w:rPr>
+        <w:t xml:space="preserve">Late Assignments: </w:t>
+      </w:r>
+      <w:r>
+        <w:rPr>
+          <w:rStyle w:val="Strong"/>
+          <w:b w:val="0"/>
+          <w:lang w:val="en"/>
+        </w:rPr>
+        <w:t xml:space="preserve">No late </w:t>
+      </w:r>
+      <w:r>
+        <w:rPr>
+          <w:rStyle w:val="Strong"/>
+          <w:b w:val="0"/>
+          <w:lang w:val="en"/>
+        </w:rPr>
+        <w:t>programming projects</w:t>
+      </w:r>
+      <w:r>
+        <w:rPr>
+          <w:rStyle w:val="Strong"/>
+          <w:b w:val="0"/>
+          <w:lang w:val="en"/>
+        </w:rPr>
+        <w:t xml:space="preserve"> will be accepted, although there will be a quasi-grace period between the due date and the beginning of the first class of the week. Assignments submitted during that time will have 10% deducted from the grade. Assignments won’t be accepted after the beginning of class. </w:t>
+      </w:r>
+      <w:r>
+        <w:rPr>
+          <w:rStyle w:val="Strong"/>
+          <w:b w:val="0"/>
+          <w:lang w:val="en"/>
+        </w:rPr>
+        <w:t>Partial credit will be given for projects that are partially completed.</w:t>
+      </w:r>
+    </w:p>
+    <w:p>
+      <w:pPr>
+        <w:pStyle w:val="NormalWeb"/>
+        <w:rPr>
+          <w:lang w:val="en"/>
+        </w:rPr>
+      </w:pPr>
+      <w:r>
+        <w:rPr>
+          <w:rStyle w:val="Strong"/>
+          <w:lang w:val="en"/>
+        </w:rPr>
+        <w:t>Academic Honesty:</w:t>
+      </w:r>
+      <w:r>
+        <w:rPr>
+          <w:lang w:val="en"/>
+        </w:rPr>
+        <w:t xml:space="preserve"> While students are encouraged to discuss lab assignments and to use each other as resources, each student is responsible for his/her own work. In other </w:t>
+      </w:r>
+      <w:r>
+        <w:rPr>
+          <w:lang w:val="en"/>
+        </w:rPr>
+        <w:t>words,</w:t>
+      </w:r>
+      <w:r>
+        <w:rPr>
+          <w:lang w:val="en"/>
+        </w:rPr>
+        <w:t xml:space="preserve"> you can help each other, but you can’t copy any part of someone else’s work. The end product must be each student’s own individual work.</w:t>
+      </w:r>
+    </w:p>
+    <w:p>
+      <w:pPr>
+        <w:pStyle w:val="Heading3"/>
+        <w:rPr>
+          <w:rFonts w:eastAsia="Times New Roman"/>
+          <w:lang w:val="en"/>
+        </w:rPr>
+      </w:pPr>
+      <w:r>
+        <w:rPr>
+          <w:rFonts w:eastAsia="Times New Roman"/>
+          <w:lang w:val="en"/>
+        </w:rPr>
+        <w:t>Schedule (Tentative)</w:t>
+      </w:r>
+    </w:p>
+    <w:p>
+      <w:pPr>
+        <w:rPr>
+          <w:rFonts w:eastAsia="Times New Roman"/>
+          <w:lang w:val="en"/>
+        </w:rPr>
+      </w:pPr>
+      <w:r>
+        <w:rPr>
+          <w:rStyle w:val="Strong"/>
           <w:rFonts w:eastAsia="Times New Roman"/>
           <w:lang w:val="en"/>
         </w:rPr>
@@ -1731,7 +3215,21 @@
           <w:rFonts w:eastAsia="Times New Roman"/>
           <w:lang w:val="en"/>
         </w:rPr>
-        <w:t>, June 25 - 29</w:t>
+        <w:t>, June</w:t>
+      </w:r>
+      <w:r>
+        <w:rPr>
+          <w:rFonts w:eastAsia="Times New Roman"/>
+          <w:lang w:val="en"/>
+        </w:rPr>
+        <w:t xml:space="preserve"> 23</w:t>
+      </w:r>
+      <w:r>
+        <w:rPr>
+          <w:rFonts w:eastAsia="Times New Roman"/>
+          <w:lang w:val="en"/>
+        </w:rPr>
+        <w:t xml:space="preserve"> - 29</w:t>
       </w:r>
     </w:p>
     <w:tbl>
@@ -2558,6 +4056,7 @@
     <w:p>
       <w:pPr>
         <w:rPr>
+          <w:rStyle w:val="Strong"/>
           <w:rFonts w:eastAsia="Times New Roman"/>
           <w:lang w:val="en"/>
         </w:rPr>
@@ -2569,12 +4068,40 @@
         </w:rPr>
         <w:br/>
       </w:r>
-      <w:r>
+    </w:p>
+    <w:p>
+      <w:pPr>
         <w:rPr>
           <w:rStyle w:val="Strong"/>
           <w:rFonts w:eastAsia="Times New Roman"/>
           <w:lang w:val="en"/>
         </w:rPr>
+      </w:pPr>
+      <w:r>
+        <w:rPr>
+          <w:rStyle w:val="Strong"/>
+          <w:rFonts w:eastAsia="Times New Roman"/>
+          <w:lang w:val="en"/>
+        </w:rPr>
+        <w:br w:type="page"/>
+      </w:r>
+    </w:p>
+    <w:p>
+      <w:pPr>
+        <w:rPr>
+          <w:rFonts w:eastAsia="Times New Roman"/>
+          <w:lang w:val="en"/>
+        </w:rPr>
+      </w:pPr>
+      <w:bookmarkStart w:id="0" w:name="_GoBack"/>
+      <w:bookmarkEnd w:id="0"/>
+      <w:r>
+        <w:rPr>
+          <w:rStyle w:val="Strong"/>
+          <w:rFonts w:eastAsia="Times New Roman"/>
+          <w:lang w:val="en"/>
+        </w:rPr>
+        <w:lastRenderedPageBreak/>
         <w:t xml:space="preserve">Week </w:t>
       </w:r>
       <w:r>
@@ -2592,7 +4119,7 @@
           <w:b w:val="0"/>
           <w:lang w:val="en"/>
         </w:rPr>
-        <w:t>, July 2</w:t>
+        <w:t>, June 30</w:t>
       </w:r>
       <w:r>
         <w:rPr>
@@ -2782,6 +4309,19 @@
               <w:t>More on Layouts and Widgets</w:t>
             </w:r>
           </w:p>
+          <w:p>
+            <w:pPr>
+              <w:rPr>
+                <w:rFonts w:eastAsia="Times New Roman"/>
+              </w:rPr>
+            </w:pPr>
+            <w:r>
+              <w:rPr>
+                <w:rFonts w:eastAsia="Times New Roman"/>
+              </w:rPr>
+              <w:t>Changing layouts with orientation</w:t>
+            </w:r>
+          </w:p>
         </w:tc>
         <w:tc>
           <w:tcPr>
@@ -2939,81 +4479,6 @@
               <w:rPr>
                 <w:rFonts w:eastAsia="Times New Roman"/>
               </w:rPr>
-              <w:t>Independence Day Holiday</w:t>
-            </w:r>
-          </w:p>
-        </w:tc>
-        <w:tc>
-          <w:tcPr>
-            <w:tcW w:w="5490" w:type="dxa"/>
-            <w:tcBorders>
-              <w:top w:val="outset" w:sz="6" w:space="0" w:color="auto"/>
-              <w:left w:val="outset" w:sz="6" w:space="0" w:color="auto"/>
-              <w:bottom w:val="outset" w:sz="6" w:space="0" w:color="auto"/>
-              <w:right w:val="outset" w:sz="6" w:space="0" w:color="auto"/>
-            </w:tcBorders>
-            <w:vAlign w:val="center"/>
-            <w:hideMark/>
-          </w:tcPr>
-          <w:p>
-            <w:r>
-              <w:rPr>
-                <w:rFonts w:eastAsia="Times New Roman"/>
-              </w:rPr>
-              <w:t>No class</w:t>
-            </w:r>
-          </w:p>
-        </w:tc>
-      </w:tr>
-      <w:tr>
-        <w:tc>
-          <w:tcPr>
-            <w:tcW w:w="0" w:type="auto"/>
-            <w:tcBorders>
-              <w:top w:val="outset" w:sz="6" w:space="0" w:color="auto"/>
-              <w:left w:val="outset" w:sz="6" w:space="0" w:color="auto"/>
-              <w:bottom w:val="outset" w:sz="6" w:space="0" w:color="auto"/>
-              <w:right w:val="outset" w:sz="6" w:space="0" w:color="auto"/>
-            </w:tcBorders>
-            <w:vAlign w:val="center"/>
-            <w:hideMark/>
-          </w:tcPr>
-          <w:p>
-            <w:pPr>
-              <w:rPr>
-                <w:rFonts w:eastAsia="Times New Roman"/>
-              </w:rPr>
-            </w:pPr>
-            <w:r>
-              <w:rPr>
-                <w:rFonts w:eastAsia="Times New Roman"/>
-              </w:rPr>
-              <w:t>Th</w:t>
-            </w:r>
-          </w:p>
-        </w:tc>
-        <w:tc>
-          <w:tcPr>
-            <w:tcW w:w="3561" w:type="dxa"/>
-            <w:tcBorders>
-              <w:top w:val="outset" w:sz="6" w:space="0" w:color="auto"/>
-              <w:left w:val="outset" w:sz="6" w:space="0" w:color="auto"/>
-              <w:bottom w:val="outset" w:sz="6" w:space="0" w:color="auto"/>
-              <w:right w:val="outset" w:sz="6" w:space="0" w:color="auto"/>
-            </w:tcBorders>
-            <w:vAlign w:val="center"/>
-            <w:hideMark/>
-          </w:tcPr>
-          <w:p>
-            <w:pPr>
-              <w:rPr>
-                <w:rFonts w:eastAsia="Times New Roman"/>
-              </w:rPr>
-            </w:pPr>
-            <w:r>
-              <w:rPr>
-                <w:rFonts w:eastAsia="Times New Roman"/>
-              </w:rPr>
               <w:t>Themes and styles</w:t>
             </w:r>
           </w:p>
@@ -3027,7 +4492,7 @@
               <w:rPr>
                 <w:rFonts w:eastAsia="Times New Roman"/>
               </w:rPr>
-              <w:t>Activity lifecycle, persisting state</w:t>
+              <w:t xml:space="preserve">Activity lifecycle, persisting state </w:t>
             </w:r>
           </w:p>
         </w:tc>
@@ -3067,11 +4532,6 @@
             </w:hyperlink>
           </w:p>
           <w:p>
-            <w:pPr>
-              <w:rPr>
-                <w:rFonts w:eastAsia="Times New Roman"/>
-              </w:rPr>
-            </w:pPr>
             <w:r>
               <w:rPr>
                 <w:i/>
@@ -3116,7 +4576,7 @@
               <w:rPr>
                 <w:rFonts w:eastAsia="Times New Roman"/>
               </w:rPr>
-              <w:t>F</w:t>
+              <w:t>Th</w:t>
             </w:r>
           </w:p>
         </w:tc>
@@ -3142,33 +4602,7 @@
               <w:rPr>
                 <w:rFonts w:eastAsia="Times New Roman"/>
               </w:rPr>
-              <w:t>Menus, Preferences</w:t>
-            </w:r>
-          </w:p>
-          <w:p>
-            <w:pPr>
-              <w:rPr>
-                <w:rFonts w:eastAsia="Times New Roman"/>
-              </w:rPr>
-            </w:pPr>
-            <w:r>
-              <w:rPr>
-                <w:rFonts w:eastAsia="Times New Roman"/>
-              </w:rPr>
-              <w:t>Launching new Activities</w:t>
-            </w:r>
-          </w:p>
-          <w:p>
-            <w:pPr>
-              <w:rPr>
-                <w:rFonts w:eastAsia="Times New Roman"/>
-              </w:rPr>
-            </w:pPr>
-            <w:r>
-              <w:rPr>
-                <w:rFonts w:eastAsia="Times New Roman"/>
-              </w:rPr>
-              <w:t>Pass data with an Intent</w:t>
+              <w:t>Independence Day Holiday</w:t>
             </w:r>
           </w:p>
         </w:tc>
@@ -3194,35 +4628,7 @@
               <w:rPr>
                 <w:rFonts w:eastAsia="Times New Roman"/>
               </w:rPr>
-              <w:t>Read Ch. 8: How to Work with Menus and Preferences</w:t>
-            </w:r>
-          </w:p>
-          <w:p>
-            <w:pPr>
-              <w:rPr>
-                <w:rFonts w:eastAsia="Times New Roman"/>
-              </w:rPr>
-            </w:pPr>
-            <w:r>
-              <w:rPr>
-                <w:rFonts w:eastAsia="Times New Roman"/>
-              </w:rPr>
-              <w:t>Read Ch. 10, pg. 320-321: How to work with intents</w:t>
-            </w:r>
-          </w:p>
-          <w:p>
-            <w:pPr>
-              <w:rPr>
-                <w:rFonts w:eastAsia="Times New Roman"/>
-                <w:i/>
-              </w:rPr>
-            </w:pPr>
-            <w:r>
-              <w:rPr>
-                <w:rFonts w:eastAsia="Times New Roman"/>
-                <w:i/>
-              </w:rPr>
-              <w:t>Start Lab 4: Ch. 9 Ex, Pig Game v3</w:t>
+              <w:t>No class</w:t>
             </w:r>
           </w:p>
         </w:tc>
@@ -3246,6 +4652,140 @@
                 <w:rFonts w:eastAsia="Times New Roman"/>
               </w:rPr>
             </w:pPr>
+            <w:r>
+              <w:rPr>
+                <w:rFonts w:eastAsia="Times New Roman"/>
+              </w:rPr>
+              <w:t>F</w:t>
+            </w:r>
+          </w:p>
+        </w:tc>
+        <w:tc>
+          <w:tcPr>
+            <w:tcW w:w="3561" w:type="dxa"/>
+            <w:tcBorders>
+              <w:top w:val="outset" w:sz="6" w:space="0" w:color="auto"/>
+              <w:left w:val="outset" w:sz="6" w:space="0" w:color="auto"/>
+              <w:bottom w:val="outset" w:sz="6" w:space="0" w:color="auto"/>
+              <w:right w:val="outset" w:sz="6" w:space="0" w:color="auto"/>
+            </w:tcBorders>
+            <w:vAlign w:val="center"/>
+            <w:hideMark/>
+          </w:tcPr>
+          <w:p>
+            <w:pPr>
+              <w:rPr>
+                <w:rFonts w:eastAsia="Times New Roman"/>
+              </w:rPr>
+            </w:pPr>
+            <w:r>
+              <w:rPr>
+                <w:rFonts w:eastAsia="Times New Roman"/>
+              </w:rPr>
+              <w:t>Menus, Preferences</w:t>
+            </w:r>
+          </w:p>
+          <w:p>
+            <w:pPr>
+              <w:rPr>
+                <w:rFonts w:eastAsia="Times New Roman"/>
+              </w:rPr>
+            </w:pPr>
+            <w:r>
+              <w:rPr>
+                <w:rFonts w:eastAsia="Times New Roman"/>
+              </w:rPr>
+              <w:t>Launching new Activities</w:t>
+            </w:r>
+          </w:p>
+          <w:p>
+            <w:pPr>
+              <w:rPr>
+                <w:rFonts w:eastAsia="Times New Roman"/>
+              </w:rPr>
+            </w:pPr>
+            <w:r>
+              <w:rPr>
+                <w:rFonts w:eastAsia="Times New Roman"/>
+              </w:rPr>
+              <w:t>Pass data with an Intent</w:t>
+            </w:r>
+          </w:p>
+        </w:tc>
+        <w:tc>
+          <w:tcPr>
+            <w:tcW w:w="5490" w:type="dxa"/>
+            <w:tcBorders>
+              <w:top w:val="outset" w:sz="6" w:space="0" w:color="auto"/>
+              <w:left w:val="outset" w:sz="6" w:space="0" w:color="auto"/>
+              <w:bottom w:val="outset" w:sz="6" w:space="0" w:color="auto"/>
+              <w:right w:val="outset" w:sz="6" w:space="0" w:color="auto"/>
+            </w:tcBorders>
+            <w:vAlign w:val="center"/>
+            <w:hideMark/>
+          </w:tcPr>
+          <w:p>
+            <w:pPr>
+              <w:rPr>
+                <w:rFonts w:eastAsia="Times New Roman"/>
+              </w:rPr>
+            </w:pPr>
+            <w:r>
+              <w:rPr>
+                <w:rFonts w:eastAsia="Times New Roman"/>
+              </w:rPr>
+              <w:t>Read Ch. 8: How to Work with Menus and Preferences</w:t>
+            </w:r>
+          </w:p>
+          <w:p>
+            <w:pPr>
+              <w:rPr>
+                <w:rFonts w:eastAsia="Times New Roman"/>
+              </w:rPr>
+            </w:pPr>
+            <w:r>
+              <w:rPr>
+                <w:rFonts w:eastAsia="Times New Roman"/>
+              </w:rPr>
+              <w:t>Read Ch. 10, pg. 320-321: How to work with intents</w:t>
+            </w:r>
+          </w:p>
+          <w:p>
+            <w:pPr>
+              <w:rPr>
+                <w:rFonts w:eastAsia="Times New Roman"/>
+                <w:i/>
+              </w:rPr>
+            </w:pPr>
+            <w:r>
+              <w:rPr>
+                <w:rFonts w:eastAsia="Times New Roman"/>
+                <w:i/>
+              </w:rPr>
+              <w:t>Start Lab 4: Ch. 9 Ex, Pig Game v3</w:t>
+            </w:r>
+          </w:p>
+        </w:tc>
+      </w:tr>
+      <w:tr>
+        <w:tc>
+          <w:tcPr>
+            <w:tcW w:w="0" w:type="auto"/>
+            <w:tcBorders>
+              <w:top w:val="outset" w:sz="6" w:space="0" w:color="auto"/>
+              <w:left w:val="outset" w:sz="6" w:space="0" w:color="auto"/>
+              <w:bottom w:val="outset" w:sz="6" w:space="0" w:color="auto"/>
+              <w:right w:val="outset" w:sz="6" w:space="0" w:color="auto"/>
+            </w:tcBorders>
+            <w:vAlign w:val="center"/>
+            <w:hideMark/>
+          </w:tcPr>
+          <w:p>
+            <w:pPr>
+              <w:rPr>
+                <w:rFonts w:eastAsia="Times New Roman"/>
+              </w:rPr>
+            </w:pPr>
           </w:p>
         </w:tc>
         <w:tc>
@@ -3294,7 +4834,48 @@
                 <w:b/>
                 <w:i/>
               </w:rPr>
-              <w:t>Submit Labs 3 and 4</w:t>
+              <w:t>Submit</w:t>
+            </w:r>
+            <w:r>
+              <w:rPr>
+                <w:rFonts w:eastAsia="Times New Roman"/>
+                <w:b/>
+                <w:i/>
+              </w:rPr>
+              <w:t xml:space="preserve"> </w:t>
+            </w:r>
+            <w:r>
+              <w:rPr>
+                <w:rFonts w:eastAsia="Times New Roman"/>
+                <w:b/>
+                <w:i/>
+              </w:rPr>
+              <w:t>Lab 3</w:t>
+            </w:r>
+            <w:r>
+              <w:rPr>
+                <w:rFonts w:eastAsia="Times New Roman"/>
+                <w:b/>
+                <w:i/>
+              </w:rPr>
+              <w:t>: landscape layout, menu, settings</w:t>
+            </w:r>
+          </w:p>
+          <w:p>
+            <w:pPr>
+              <w:rPr>
+                <w:rFonts w:eastAsia="Times New Roman"/>
+                <w:b/>
+                <w:i/>
+              </w:rPr>
+            </w:pPr>
+            <w:r>
+              <w:rPr>
+                <w:rFonts w:eastAsia="Times New Roman"/>
+                <w:b/>
+                <w:i/>
+              </w:rPr>
+              <w:t xml:space="preserve">Submit Lab 4: </w:t>
             </w:r>
           </w:p>
           <w:p>
@@ -3396,7 +4977,7 @@
           <w:b w:val="0"/>
           <w:lang w:val="en"/>
         </w:rPr>
-        <w:t>, July 10</w:t>
+        <w:t>, July 7</w:t>
       </w:r>
       <w:r>
         <w:rPr>
@@ -3414,7 +4995,16 @@
           <w:b w:val="0"/>
           <w:lang w:val="en"/>
         </w:rPr>
-        <w:t>14</w:t>
+        <w:t>1</w:t>
+      </w:r>
+      <w:r>
+        <w:rPr>
+          <w:rStyle w:val="Strong"/>
+          <w:rFonts w:eastAsia="Times New Roman"/>
+          <w:b w:val="0"/>
+          <w:lang w:val="en"/>
+        </w:rPr>
+        <w:t>3</w:t>
       </w:r>
     </w:p>
     <w:tbl>
@@ -4163,7 +5753,7 @@
           <w:b w:val="0"/>
           <w:lang w:val="en"/>
         </w:rPr>
-        <w:t>, July 17</w:t>
+        <w:t>, July 14</w:t>
       </w:r>
       <w:r>
         <w:rPr>
@@ -4181,7 +5771,16 @@
           <w:b w:val="0"/>
           <w:lang w:val="en"/>
         </w:rPr>
-        <w:t>21</w:t>
+        <w:t>2</w:t>
+      </w:r>
+      <w:r>
+        <w:rPr>
+          <w:rStyle w:val="Strong"/>
+          <w:rFonts w:eastAsia="Times New Roman"/>
+          <w:b w:val="0"/>
+          <w:lang w:val="en"/>
+        </w:rPr>
+        <w:t>0</w:t>
       </w:r>
     </w:p>
     <w:tbl>
@@ -4797,11 +6396,7 @@
     </w:p>
     <w:sectPr>
       <w:headerReference w:type="even" r:id="rId21"/>
-      <w:headerReference w:type="default" r:id="rId22"/>
-      <w:footerReference w:type="even" r:id="rId23"/>
-      <w:footerReference w:type="default" r:id="rId24"/>
-      <w:headerReference w:type="first" r:id="rId25"/>
-      <w:footerReference w:type="first" r:id="rId26"/>
+      <w:headerReference w:type="first" r:id="rId22"/>
       <w:pgSz w:w="12240" w:h="15840"/>
       <w:pgMar w:top="1440" w:right="1440" w:bottom="1440" w:left="1440" w:header="720" w:footer="720" w:gutter="0"/>
       <w:cols w:space="720"/>
@@ -4828,36 +6423,6 @@
     </w:p>
   </w:endnote>
 </w:endnotes>
-</file>
-
-<file path=word/footer1.xml><?xml version="1.0" encoding="utf-8"?>
-<w:ftr xmlns:wpc="http://schemas.microsoft.com/office/word/2010/wordprocessingCanvas" xmlns:cx="http://schemas.microsoft.com/office/drawing/2014/chartex" xmlns:cx1="http://schemas.microsoft.com/office/drawing/2015/9/8/chartex" xmlns:cx2="http://schemas.microsoft.com/office/drawing/2015/10/21/chartex" xmlns:cx3="http://schemas.microsoft.com/office/drawing/2016/5/9/chartex" xmlns:cx4="http://schemas.microsoft.com/office/drawing/2016/5/10/chartex" xmlns:cx5="http://schemas.microsoft.com/office/drawing/2016/5/11/chartex" xmlns:cx6="http://schemas.microsoft.com/office/drawing/2016/5/12/chartex" xmlns:cx7="http://schemas.microsoft.com/office/drawing/2016/5/13/chartex" xmlns:cx8="http://schemas.microsoft.com/office/drawing/2016/5/14/chartex" xmlns:mc="http://schemas.openxmlformats.org/markup-compatibility/2006" xmlns:aink="http://schemas.microsoft.com/office/drawing/2016/ink" xmlns:am3d="http://schemas.microsoft.com/office/drawing/2017/model3d" xmlns:o="urn:schemas-microsoft-com:office:office" xmlns:r="http://schemas.openxmlformats.org/officeDocument/2006/relationships" xmlns:m="http://schemas.openxmlformats.org/officeDocument/2006/math" xmlns:v="urn:schemas-microsoft-com:vml" xmlns:wp14="http://schemas.microsoft.com/office/word/2010/wordprocessingDrawing" xmlns:wp="http://schemas.openxmlformats.org/drawingml/2006/wordprocessingDrawing" xmlns:w10="urn:schemas-microsoft-com:office:word" xmlns:w="http://schemas.openxmlformats.org/wordprocessingml/2006/main" xmlns:w14="http://schemas.microsoft.com/office/word/2010/wordml" xmlns:w15="http://schemas.microsoft.com/office/word/2012/wordml" xmlns:w16cid="http://schemas.microsoft.com/office/word/2016/wordml/cid" xmlns:w16se="http://schemas.microsoft.com/office/word/2015/wordml/symex" xmlns:wpg="http://schemas.microsoft.com/office/word/2010/wordprocessingGroup" xmlns:wpi="http://schemas.microsoft.com/office/word/2010/wordprocessingInk" xmlns:wne="http://schemas.microsoft.com/office/word/2006/wordml" xmlns:wps="http://schemas.microsoft.com/office/word/2010/wordprocessingShape" mc:Ignorable="w14 w15 w16se w16cid wp14">
-  <w:p>
-    <w:pPr>
-      <w:pStyle w:val="Footer"/>
-    </w:pPr>
-  </w:p>
-</w:ftr>
-</file>
-
-<file path=word/footer2.xml><?xml version="1.0" encoding="utf-8"?>
-<w:ftr xmlns:wpc="http://schemas.microsoft.com/office/word/2010/wordprocessingCanvas" xmlns:cx="http://schemas.microsoft.com/office/drawing/2014/chartex" xmlns:cx1="http://schemas.microsoft.com/office/drawing/2015/9/8/chartex" xmlns:cx2="http://schemas.microsoft.com/office/drawing/2015/10/21/chartex" xmlns:cx3="http://schemas.microsoft.com/office/drawing/2016/5/9/chartex" xmlns:cx4="http://schemas.microsoft.com/office/drawing/2016/5/10/chartex" xmlns:cx5="http://schemas.microsoft.com/office/drawing/2016/5/11/chartex" xmlns:cx6="http://schemas.microsoft.com/office/drawing/2016/5/12/chartex" xmlns:cx7="http://schemas.microsoft.com/office/drawing/2016/5/13/chartex" xmlns:cx8="http://schemas.microsoft.com/office/drawing/2016/5/14/chartex" xmlns:mc="http://schemas.openxmlformats.org/markup-compatibility/2006" xmlns:aink="http://schemas.microsoft.com/office/drawing/2016/ink" xmlns:am3d="http://schemas.microsoft.com/office/drawing/2017/model3d" xmlns:o="urn:schemas-microsoft-com:office:office" xmlns:r="http://schemas.openxmlformats.org/officeDocument/2006/relationships" xmlns:m="http://schemas.openxmlformats.org/officeDocument/2006/math" xmlns:v="urn:schemas-microsoft-com:vml" xmlns:wp14="http://schemas.microsoft.com/office/word/2010/wordprocessingDrawing" xmlns:wp="http://schemas.openxmlformats.org/drawingml/2006/wordprocessingDrawing" xmlns:w10="urn:schemas-microsoft-com:office:word" xmlns:w="http://schemas.openxmlformats.org/wordprocessingml/2006/main" xmlns:w14="http://schemas.microsoft.com/office/word/2010/wordml" xmlns:w15="http://schemas.microsoft.com/office/word/2012/wordml" xmlns:w16cid="http://schemas.microsoft.com/office/word/2016/wordml/cid" xmlns:w16se="http://schemas.microsoft.com/office/word/2015/wordml/symex" xmlns:wpg="http://schemas.microsoft.com/office/word/2010/wordprocessingGroup" xmlns:wpi="http://schemas.microsoft.com/office/word/2010/wordprocessingInk" xmlns:wne="http://schemas.microsoft.com/office/word/2006/wordml" xmlns:wps="http://schemas.microsoft.com/office/word/2010/wordprocessingShape" mc:Ignorable="w14 w15 w16se w16cid wp14">
-  <w:p>
-    <w:pPr>
-      <w:pStyle w:val="Footer"/>
-    </w:pPr>
-  </w:p>
-</w:ftr>
-</file>
-
-<file path=word/footer3.xml><?xml version="1.0" encoding="utf-8"?>
-<w:ftr xmlns:wpc="http://schemas.microsoft.com/office/word/2010/wordprocessingCanvas" xmlns:cx="http://schemas.microsoft.com/office/drawing/2014/chartex" xmlns:cx1="http://schemas.microsoft.com/office/drawing/2015/9/8/chartex" xmlns:cx2="http://schemas.microsoft.com/office/drawing/2015/10/21/chartex" xmlns:cx3="http://schemas.microsoft.com/office/drawing/2016/5/9/chartex" xmlns:cx4="http://schemas.microsoft.com/office/drawing/2016/5/10/chartex" xmlns:cx5="http://schemas.microsoft.com/office/drawing/2016/5/11/chartex" xmlns:cx6="http://schemas.microsoft.com/office/drawing/2016/5/12/chartex" xmlns:cx7="http://schemas.microsoft.com/office/drawing/2016/5/13/chartex" xmlns:cx8="http://schemas.microsoft.com/office/drawing/2016/5/14/chartex" xmlns:mc="http://schemas.openxmlformats.org/markup-compatibility/2006" xmlns:aink="http://schemas.microsoft.com/office/drawing/2016/ink" xmlns:am3d="http://schemas.microsoft.com/office/drawing/2017/model3d" xmlns:o="urn:schemas-microsoft-com:office:office" xmlns:r="http://schemas.openxmlformats.org/officeDocument/2006/relationships" xmlns:m="http://schemas.openxmlformats.org/officeDocument/2006/math" xmlns:v="urn:schemas-microsoft-com:vml" xmlns:wp14="http://schemas.microsoft.com/office/word/2010/wordprocessingDrawing" xmlns:wp="http://schemas.openxmlformats.org/drawingml/2006/wordprocessingDrawing" xmlns:w10="urn:schemas-microsoft-com:office:word" xmlns:w="http://schemas.openxmlformats.org/wordprocessingml/2006/main" xmlns:w14="http://schemas.microsoft.com/office/word/2010/wordml" xmlns:w15="http://schemas.microsoft.com/office/word/2012/wordml" xmlns:w16cid="http://schemas.microsoft.com/office/word/2016/wordml/cid" xmlns:w16se="http://schemas.microsoft.com/office/word/2015/wordml/symex" xmlns:wpg="http://schemas.microsoft.com/office/word/2010/wordprocessingGroup" xmlns:wpi="http://schemas.microsoft.com/office/word/2010/wordprocessingInk" xmlns:wne="http://schemas.microsoft.com/office/word/2006/wordml" xmlns:wps="http://schemas.microsoft.com/office/word/2010/wordprocessingShape" mc:Ignorable="w14 w15 w16se w16cid wp14">
-  <w:p>
-    <w:pPr>
-      <w:pStyle w:val="Footer"/>
-    </w:pPr>
-  </w:p>
-</w:ftr>
 </file>
 
 <file path=word/footnotes.xml><?xml version="1.0" encoding="utf-8"?>
@@ -4890,16 +6455,6 @@
 </file>
 
 <file path=word/header2.xml><?xml version="1.0" encoding="utf-8"?>
-<w:hdr xmlns:wpc="http://schemas.microsoft.com/office/word/2010/wordprocessingCanvas" xmlns:cx="http://schemas.microsoft.com/office/drawing/2014/chartex" xmlns:cx1="http://schemas.microsoft.com/office/drawing/2015/9/8/chartex" xmlns:cx2="http://schemas.microsoft.com/office/drawing/2015/10/21/chartex" xmlns:cx3="http://schemas.microsoft.com/office/drawing/2016/5/9/chartex" xmlns:cx4="http://schemas.microsoft.com/office/drawing/2016/5/10/chartex" xmlns:cx5="http://schemas.microsoft.com/office/drawing/2016/5/11/chartex" xmlns:cx6="http://schemas.microsoft.com/office/drawing/2016/5/12/chartex" xmlns:cx7="http://schemas.microsoft.com/office/drawing/2016/5/13/chartex" xmlns:cx8="http://schemas.microsoft.com/office/drawing/2016/5/14/chartex" xmlns:mc="http://schemas.openxmlformats.org/markup-compatibility/2006" xmlns:aink="http://schemas.microsoft.com/office/drawing/2016/ink" xmlns:am3d="http://schemas.microsoft.com/office/drawing/2017/model3d" xmlns:o="urn:schemas-microsoft-com:office:office" xmlns:r="http://schemas.openxmlformats.org/officeDocument/2006/relationships" xmlns:m="http://schemas.openxmlformats.org/officeDocument/2006/math" xmlns:v="urn:schemas-microsoft-com:vml" xmlns:wp14="http://schemas.microsoft.com/office/word/2010/wordprocessingDrawing" xmlns:wp="http://schemas.openxmlformats.org/drawingml/2006/wordprocessingDrawing" xmlns:w10="urn:schemas-microsoft-com:office:word" xmlns:w="http://schemas.openxmlformats.org/wordprocessingml/2006/main" xmlns:w14="http://schemas.microsoft.com/office/word/2010/wordml" xmlns:w15="http://schemas.microsoft.com/office/word/2012/wordml" xmlns:w16cid="http://schemas.microsoft.com/office/word/2016/wordml/cid" xmlns:w16se="http://schemas.microsoft.com/office/word/2015/wordml/symex" xmlns:wpg="http://schemas.microsoft.com/office/word/2010/wordprocessingGroup" xmlns:wpi="http://schemas.microsoft.com/office/word/2010/wordprocessingInk" xmlns:wne="http://schemas.microsoft.com/office/word/2006/wordml" xmlns:wps="http://schemas.microsoft.com/office/word/2010/wordprocessingShape" mc:Ignorable="w14 w15 w16se w16cid wp14">
-  <w:p>
-    <w:pPr>
-      <w:pStyle w:val="Header"/>
-    </w:pPr>
-  </w:p>
-</w:hdr>
-</file>
-
-<file path=word/header3.xml><?xml version="1.0" encoding="utf-8"?>
 <w:hdr xmlns:wpc="http://schemas.microsoft.com/office/word/2010/wordprocessingCanvas" xmlns:cx="http://schemas.microsoft.com/office/drawing/2014/chartex" xmlns:cx1="http://schemas.microsoft.com/office/drawing/2015/9/8/chartex" xmlns:cx2="http://schemas.microsoft.com/office/drawing/2015/10/21/chartex" xmlns:cx3="http://schemas.microsoft.com/office/drawing/2016/5/9/chartex" xmlns:cx4="http://schemas.microsoft.com/office/drawing/2016/5/10/chartex" xmlns:cx5="http://schemas.microsoft.com/office/drawing/2016/5/11/chartex" xmlns:cx6="http://schemas.microsoft.com/office/drawing/2016/5/12/chartex" xmlns:cx7="http://schemas.microsoft.com/office/drawing/2016/5/13/chartex" xmlns:cx8="http://schemas.microsoft.com/office/drawing/2016/5/14/chartex" xmlns:mc="http://schemas.openxmlformats.org/markup-compatibility/2006" xmlns:aink="http://schemas.microsoft.com/office/drawing/2016/ink" xmlns:am3d="http://schemas.microsoft.com/office/drawing/2017/model3d" xmlns:o="urn:schemas-microsoft-com:office:office" xmlns:r="http://schemas.openxmlformats.org/officeDocument/2006/relationships" xmlns:m="http://schemas.openxmlformats.org/officeDocument/2006/math" xmlns:v="urn:schemas-microsoft-com:vml" xmlns:wp14="http://schemas.microsoft.com/office/word/2010/wordprocessingDrawing" xmlns:wp="http://schemas.openxmlformats.org/drawingml/2006/wordprocessingDrawing" xmlns:w10="urn:schemas-microsoft-com:office:word" xmlns:w="http://schemas.openxmlformats.org/wordprocessingml/2006/main" xmlns:w14="http://schemas.microsoft.com/office/word/2010/wordml" xmlns:w15="http://schemas.microsoft.com/office/word/2012/wordml" xmlns:w16cid="http://schemas.microsoft.com/office/word/2016/wordml/cid" xmlns:w16se="http://schemas.microsoft.com/office/word/2015/wordml/symex" xmlns:wpg="http://schemas.microsoft.com/office/word/2010/wordprocessingGroup" xmlns:wpi="http://schemas.microsoft.com/office/word/2010/wordprocessingInk" xmlns:wne="http://schemas.microsoft.com/office/word/2006/wordml" xmlns:wps="http://schemas.microsoft.com/office/word/2010/wordprocessingShape" mc:Ignorable="w14 w15 w16se w16cid wp14">
   <w:p>
     <w:pPr>
@@ -5875,6 +7430,48 @@
       <w:contextualSpacing/>
     </w:pPr>
   </w:style>
+  <w:style w:type="paragraph" w:styleId="BalloonText">
+    <w:name w:val="Balloon Text"/>
+    <w:basedOn w:val="Normal"/>
+    <w:link w:val="BalloonTextChar"/>
+    <w:uiPriority w:val="99"/>
+    <w:semiHidden/>
+    <w:unhideWhenUsed/>
+    <w:rsid w:val="00445B5C"/>
+    <w:rPr>
+      <w:sz w:val="18"/>
+      <w:szCs w:val="18"/>
+    </w:rPr>
+  </w:style>
+  <w:style w:type="character" w:customStyle="1" w:styleId="BalloonTextChar">
+    <w:name w:val="Balloon Text Char"/>
+    <w:basedOn w:val="DefaultParagraphFont"/>
+    <w:link w:val="BalloonText"/>
+    <w:uiPriority w:val="99"/>
+    <w:semiHidden/>
+    <w:rsid w:val="00445B5C"/>
+    <w:rPr>
+      <w:rFonts w:eastAsiaTheme="minorEastAsia"/>
+      <w:sz w:val="18"/>
+      <w:szCs w:val="18"/>
+    </w:rPr>
+  </w:style>
+  <w:style w:type="table" w:styleId="TableGrid">
+    <w:name w:val="Table Grid"/>
+    <w:basedOn w:val="TableNormal"/>
+    <w:uiPriority w:val="39"/>
+    <w:rsid w:val="00F31CBB"/>
+    <w:tblPr>
+      <w:tblBorders>
+        <w:top w:val="single" w:sz="4" w:space="0" w:color="auto"/>
+        <w:left w:val="single" w:sz="4" w:space="0" w:color="auto"/>
+        <w:bottom w:val="single" w:sz="4" w:space="0" w:color="auto"/>
+        <w:right w:val="single" w:sz="4" w:space="0" w:color="auto"/>
+        <w:insideH w:val="single" w:sz="4" w:space="0" w:color="auto"/>
+        <w:insideV w:val="single" w:sz="4" w:space="0" w:color="auto"/>
+      </w:tblBorders>
+    </w:tblPr>
+  </w:style>
 </w:styles>
 </file>
 

</xml_diff>